<commit_message>
Modified the ActivityDiagram and created the DatabaseDesign
</commit_message>
<xml_diff>
--- a/Project scope F2023.docx
+++ b/Project scope F2023.docx
@@ -2574,11 +2574,13 @@
           <w:numId w:val="4"/>
         </w:numPr>
         <w:rPr>
-          <w:lang w:val="en-CA"/>
-        </w:rPr>
-      </w:pPr>
-      <w:r>
-        <w:rPr>
+          <w:highlight w:val="yellow"/>
+          <w:lang w:val="en-CA"/>
+        </w:rPr>
+      </w:pPr>
+      <w:r>
+        <w:rPr>
+          <w:highlight w:val="yellow"/>
           <w:lang w:val="en-CA"/>
         </w:rPr>
         <w:t xml:space="preserve">Have a Floating Action button to send an </w:t>
@@ -2586,6 +2588,7 @@
       <w:proofErr w:type="gramStart"/>
       <w:r>
         <w:rPr>
+          <w:highlight w:val="yellow"/>
           <w:lang w:val="en-CA"/>
         </w:rPr>
         <w:t>email</w:t>
@@ -3016,13 +3019,21 @@
         <w:rPr>
           <w:lang w:val="en-CA"/>
         </w:rPr>
-        <w:t xml:space="preserve">As a client, I want to be able to cancel my reservation without </w:t>
-      </w:r>
-      <w:r>
-        <w:rPr>
-          <w:lang w:val="en-CA"/>
-        </w:rPr>
-        <w:t>fee.</w:t>
+        <w:t xml:space="preserve">As a client, I want an email confirmation of my </w:t>
+      </w:r>
+      <w:proofErr w:type="gramStart"/>
+      <w:r>
+        <w:rPr>
+          <w:lang w:val="en-CA"/>
+        </w:rPr>
+        <w:t>booking</w:t>
+      </w:r>
+      <w:proofErr w:type="gramEnd"/>
+      <w:r>
+        <w:rPr>
+          <w:lang w:val="en-CA"/>
+        </w:rPr>
+        <w:t xml:space="preserve"> </w:t>
       </w:r>
     </w:p>
     <w:p>
@@ -3040,13 +3051,13 @@
         <w:rPr>
           <w:lang w:val="en-CA"/>
         </w:rPr>
-        <w:t xml:space="preserve">As a client, I want an email confirmation of my booking or </w:t>
-      </w:r>
-      <w:r>
-        <w:rPr>
-          <w:lang w:val="en-CA"/>
-        </w:rPr>
-        <w:t>cancellation.</w:t>
+        <w:t xml:space="preserve">As a client, I want to be able to find the location of the Bed and Breakfast </w:t>
+      </w:r>
+      <w:r>
+        <w:rPr>
+          <w:lang w:val="en-CA"/>
+        </w:rPr>
+        <w:t>easily.</w:t>
       </w:r>
     </w:p>
     <w:p>
@@ -3064,14 +3075,16 @@
         <w:rPr>
           <w:lang w:val="en-CA"/>
         </w:rPr>
-        <w:t xml:space="preserve">As a client, I want to be able to find the location of the Bed and Breakfast </w:t>
-      </w:r>
-      <w:r>
-        <w:rPr>
-          <w:lang w:val="en-CA"/>
-        </w:rPr>
-        <w:t>easily.</w:t>
-      </w:r>
+        <w:t xml:space="preserve">As a client, I want to be able to send an email to the Bed and Breakfast using the floating action </w:t>
+      </w:r>
+      <w:proofErr w:type="gramStart"/>
+      <w:r>
+        <w:rPr>
+          <w:lang w:val="en-CA"/>
+        </w:rPr>
+        <w:t>button</w:t>
+      </w:r>
+      <w:proofErr w:type="gramEnd"/>
     </w:p>
     <w:p>
       <w:pPr>
@@ -3178,10 +3191,10 @@
             <v:path o:extrusionok="f" gradientshapeok="t" o:connecttype="rect"/>
             <o:lock v:ext="edit" aspectratio="t"/>
           </v:shapetype>
-          <v:shape id="_x0000_i1025" type="#_x0000_t75" style="width:647.25pt;height:247.5pt" o:ole="">
+          <v:shape id="_x0000_i1025" type="#_x0000_t75" style="width:647.4pt;height:247.2pt" o:ole="">
             <v:imagedata r:id="rId11" o:title=""/>
           </v:shape>
-          <o:OLEObject Type="Embed" ProgID="Visio.Drawing.15" ShapeID="_x0000_i1025" DrawAspect="Content" ObjectID="_1762335898" r:id="rId12"/>
+          <o:OLEObject Type="Embed" ProgID="Visio.Drawing.15" ShapeID="_x0000_i1025" DrawAspect="Content" ObjectID="_1762512102" r:id="rId12"/>
         </w:object>
       </w:r>
     </w:p>
@@ -3296,10 +3309,10 @@
       </w:pPr>
       <w:r>
         <w:object w:dxaOrig="6996" w:dyaOrig="13200" w14:anchorId="4F94F30B">
-          <v:shape id="_x0000_i1026" type="#_x0000_t75" style="width:159pt;height:300pt" o:ole="">
+          <v:shape id="_x0000_i1026" type="#_x0000_t75" style="width:159pt;height:300.6pt" o:ole="">
             <v:imagedata r:id="rId13" o:title=""/>
           </v:shape>
-          <o:OLEObject Type="Embed" ProgID="Visio.Drawing.15" ShapeID="_x0000_i1026" DrawAspect="Content" ObjectID="_1762335899" r:id="rId14"/>
+          <o:OLEObject Type="Embed" ProgID="Visio.Drawing.15" ShapeID="_x0000_i1026" DrawAspect="Content" ObjectID="_1762512103" r:id="rId14"/>
         </w:object>
       </w:r>
       <w:r>
@@ -3310,10 +3323,10 @@
       </w:r>
       <w:r>
         <w:object w:dxaOrig="6996" w:dyaOrig="13200" w14:anchorId="5D1A9E83">
-          <v:shape id="_x0000_i1027" type="#_x0000_t75" style="width:158.25pt;height:299.25pt" o:ole="">
+          <v:shape id="_x0000_i1032" type="#_x0000_t75" style="width:158.4pt;height:298.8pt" o:ole="">
             <v:imagedata r:id="rId15" o:title=""/>
           </v:shape>
-          <o:OLEObject Type="Embed" ProgID="Visio.Drawing.15" ShapeID="_x0000_i1027" DrawAspect="Content" ObjectID="_1762335900" r:id="rId16"/>
+          <o:OLEObject Type="Embed" ProgID="Visio.Drawing.15" ShapeID="_x0000_i1032" DrawAspect="Content" ObjectID="_1762512104" r:id="rId16"/>
         </w:object>
       </w:r>
     </w:p>
@@ -3446,15 +3459,15 @@
     <w:p>
       <w:pPr>
         <w:rPr>
-          <w:lang w:val="en-CA"/>
-        </w:rPr>
-      </w:pPr>
-      <w:r>
-        <w:object w:dxaOrig="5640" w:dyaOrig="1573" w14:anchorId="1AEF5853">
-          <v:shape id="_x0000_i1028" type="#_x0000_t75" style="width:282pt;height:78.75pt" o:ole="">
+          <w:lang w:val="en-US"/>
+        </w:rPr>
+      </w:pPr>
+      <w:r>
+        <w:object w:dxaOrig="5639" w:dyaOrig="1572" w14:anchorId="1AEF5853">
+          <v:shape id="_x0000_i1030" type="#_x0000_t75" style="width:282pt;height:78.6pt" o:ole="">
             <v:imagedata r:id="rId17" o:title=""/>
           </v:shape>
-          <o:OLEObject Type="Embed" ProgID="Visio.Drawing.15" ShapeID="_x0000_i1028" DrawAspect="Content" ObjectID="_1762335901" r:id="rId18"/>
+          <o:OLEObject Type="Embed" ProgID="Visio.Drawing.15" ShapeID="_x0000_i1030" DrawAspect="Content" ObjectID="_1762512105" r:id="rId18"/>
         </w:object>
       </w:r>
       <w:r>
@@ -3515,14 +3528,14 @@
         <w:tblLook w:val="04A0" w:firstRow="1" w:lastRow="0" w:firstColumn="1" w:lastColumn="0" w:noHBand="0" w:noVBand="1"/>
       </w:tblPr>
       <w:tblGrid>
-        <w:gridCol w:w="1675"/>
-        <w:gridCol w:w="2681"/>
-        <w:gridCol w:w="1843"/>
-        <w:gridCol w:w="3686"/>
-        <w:gridCol w:w="1455"/>
-        <w:gridCol w:w="1134"/>
-        <w:gridCol w:w="819"/>
-        <w:gridCol w:w="850"/>
+        <w:gridCol w:w="1661"/>
+        <w:gridCol w:w="2664"/>
+        <w:gridCol w:w="1826"/>
+        <w:gridCol w:w="3646"/>
+        <w:gridCol w:w="1453"/>
+        <w:gridCol w:w="1228"/>
+        <w:gridCol w:w="816"/>
+        <w:gridCol w:w="849"/>
       </w:tblGrid>
       <w:tr>
         <w:trPr>
@@ -3770,6 +3783,22 @@
                 <w:lang w:val="en-CA"/>
               </w:rPr>
             </w:pPr>
+            <w:r>
+              <w:rPr>
+                <w:sz w:val="32"/>
+                <w:szCs w:val="32"/>
+                <w:lang w:val="en-CA"/>
+              </w:rPr>
+              <w:t>MT4-1</w:t>
+            </w:r>
+            <w:r>
+              <w:rPr>
+                <w:sz w:val="32"/>
+                <w:szCs w:val="32"/>
+                <w:lang w:val="en-CA"/>
+              </w:rPr>
+              <w:br/>
+            </w:r>
           </w:p>
         </w:tc>
         <w:tc>
@@ -3804,6 +3833,32 @@
                 <w:lang w:val="en-CA"/>
               </w:rPr>
             </w:pPr>
+            <w:r>
+              <w:rPr>
+                <w:sz w:val="32"/>
+                <w:szCs w:val="32"/>
+                <w:lang w:val="en-CA"/>
+              </w:rPr>
+              <w:t>MT4-</w:t>
+            </w:r>
+            <w:proofErr w:type="gramStart"/>
+            <w:r>
+              <w:rPr>
+                <w:sz w:val="32"/>
+                <w:szCs w:val="32"/>
+                <w:lang w:val="en-CA"/>
+              </w:rPr>
+              <w:t>1.A.</w:t>
+            </w:r>
+            <w:proofErr w:type="gramEnd"/>
+            <w:r>
+              <w:rPr>
+                <w:sz w:val="32"/>
+                <w:szCs w:val="32"/>
+                <w:lang w:val="en-CA"/>
+              </w:rPr>
+              <w:t>1</w:t>
+            </w:r>
           </w:p>
         </w:tc>
         <w:tc>
@@ -3838,6 +3893,14 @@
                 <w:lang w:val="en-CA"/>
               </w:rPr>
             </w:pPr>
+            <w:r>
+              <w:rPr>
+                <w:sz w:val="32"/>
+                <w:szCs w:val="32"/>
+                <w:lang w:val="en-CA"/>
+              </w:rPr>
+              <w:t>Manual</w:t>
+            </w:r>
           </w:p>
         </w:tc>
         <w:tc>
@@ -3855,6 +3918,14 @@
                 <w:lang w:val="en-CA"/>
               </w:rPr>
             </w:pPr>
+            <w:r>
+              <w:rPr>
+                <w:sz w:val="32"/>
+                <w:szCs w:val="32"/>
+                <w:lang w:val="en-CA"/>
+              </w:rPr>
+              <w:t>Written</w:t>
+            </w:r>
           </w:p>
         </w:tc>
         <w:tc>

</xml_diff>

<commit_message>
Modified the UML-Diagram and added 4 test case inside Project scope F2023
</commit_message>
<xml_diff>
--- a/Project scope F2023.docx
+++ b/Project scope F2023.docx
@@ -1917,16 +1917,8 @@
         <w:rPr>
           <w:lang w:val="en-CA"/>
         </w:rPr>
-        <w:t xml:space="preserve">design the following elements in this </w:t>
-      </w:r>
-      <w:proofErr w:type="gramStart"/>
-      <w:r>
-        <w:rPr>
-          <w:lang w:val="en-CA"/>
-        </w:rPr>
-        <w:t>document</w:t>
-      </w:r>
-      <w:proofErr w:type="gramEnd"/>
+        <w:t>design the following elements in this document</w:t>
+      </w:r>
     </w:p>
     <w:p>
       <w:pPr>
@@ -2027,21 +2019,7 @@
         <w:rPr>
           <w:lang w:val="en-CA"/>
         </w:rPr>
-        <w:t xml:space="preserve">List your user acceptance tests that will be used during your </w:t>
-      </w:r>
-      <w:proofErr w:type="gramStart"/>
-      <w:r>
-        <w:rPr>
-          <w:lang w:val="en-CA"/>
-        </w:rPr>
-        <w:t>presentation</w:t>
-      </w:r>
-      <w:proofErr w:type="gramEnd"/>
-      <w:r>
-        <w:rPr>
-          <w:lang w:val="en-CA"/>
-        </w:rPr>
-        <w:t xml:space="preserve"> </w:t>
+        <w:t xml:space="preserve">List your user acceptance tests that will be used during your presentation </w:t>
       </w:r>
     </w:p>
     <w:p>
@@ -2065,16 +2043,8 @@
         <w:rPr>
           <w:lang w:val="en-CA"/>
         </w:rPr>
-        <w:t xml:space="preserve">r it can be adjusted and be </w:t>
-      </w:r>
-      <w:proofErr w:type="gramStart"/>
-      <w:r>
-        <w:rPr>
-          <w:lang w:val="en-CA"/>
-        </w:rPr>
-        <w:t>approved</w:t>
-      </w:r>
-      <w:proofErr w:type="gramEnd"/>
+        <w:t>r it can be adjusted and be approved</w:t>
+      </w:r>
     </w:p>
     <w:p>
       <w:pPr>
@@ -2201,21 +2171,7 @@
         <w:rPr>
           <w:lang w:val="en-CA"/>
         </w:rPr>
-        <w:t xml:space="preserve"> teams of 2, use the source code management tool of your </w:t>
-      </w:r>
-      <w:proofErr w:type="gramStart"/>
-      <w:r>
-        <w:rPr>
-          <w:lang w:val="en-CA"/>
-        </w:rPr>
-        <w:t>choice</w:t>
-      </w:r>
-      <w:proofErr w:type="gramEnd"/>
-      <w:r>
-        <w:rPr>
-          <w:lang w:val="en-CA"/>
-        </w:rPr>
-        <w:t xml:space="preserve">  </w:t>
+        <w:t xml:space="preserve"> teams of 2, use the source code management tool of your choice  </w:t>
       </w:r>
     </w:p>
     <w:p>
@@ -2425,21 +2381,7 @@
         <w:rPr>
           <w:lang w:val="en-CA"/>
         </w:rPr>
-        <w:t>Use SQLite and the Room Library to store and manage your data (</w:t>
-      </w:r>
-      <w:proofErr w:type="gramStart"/>
-      <w:r>
-        <w:rPr>
-          <w:lang w:val="en-CA"/>
-        </w:rPr>
-        <w:t>minimum :</w:t>
-      </w:r>
-      <w:proofErr w:type="gramEnd"/>
-      <w:r>
-        <w:rPr>
-          <w:lang w:val="en-CA"/>
-        </w:rPr>
-        <w:t xml:space="preserve"> containing list of items, their description and their price)</w:t>
+        <w:t>Use SQLite and the Room Library to store and manage your data (minimum : containing list of items, their description and their price)</w:t>
       </w:r>
     </w:p>
     <w:p>
@@ -2475,18 +2417,8 @@
         <w:rPr>
           <w:lang w:val="en-CA"/>
         </w:rPr>
-        <w:t xml:space="preserve">Use fragments and the navigation graph to navigate between fragments, or </w:t>
-      </w:r>
-      <w:proofErr w:type="spellStart"/>
-      <w:proofErr w:type="gramStart"/>
-      <w:r>
-        <w:rPr>
-          <w:lang w:val="en-CA"/>
-        </w:rPr>
-        <w:t>composables</w:t>
-      </w:r>
-      <w:proofErr w:type="spellEnd"/>
-      <w:proofErr w:type="gramEnd"/>
+        <w:t>Use fragments and the navigation graph to navigate between fragments, or composables</w:t>
+      </w:r>
     </w:p>
     <w:p>
       <w:pPr>
@@ -2503,16 +2435,8 @@
         <w:rPr>
           <w:lang w:val="en-CA"/>
         </w:rPr>
-        <w:t xml:space="preserve">Navigate between at least 3 </w:t>
-      </w:r>
-      <w:proofErr w:type="gramStart"/>
-      <w:r>
-        <w:rPr>
-          <w:lang w:val="en-CA"/>
-        </w:rPr>
-        <w:t>screens</w:t>
-      </w:r>
-      <w:proofErr w:type="gramEnd"/>
+        <w:t>Navigate between at least 3 screens</w:t>
+      </w:r>
     </w:p>
     <w:p>
       <w:pPr>
@@ -2529,16 +2453,8 @@
         <w:rPr>
           <w:lang w:val="en-CA"/>
         </w:rPr>
-        <w:t xml:space="preserve">There must be a purchase and a calculation of purchased </w:t>
-      </w:r>
-      <w:proofErr w:type="gramStart"/>
-      <w:r>
-        <w:rPr>
-          <w:lang w:val="en-CA"/>
-        </w:rPr>
-        <w:t>total</w:t>
-      </w:r>
-      <w:proofErr w:type="gramEnd"/>
+        <w:t>There must be a purchase and a calculation of purchased total</w:t>
+      </w:r>
     </w:p>
     <w:p>
       <w:pPr>
@@ -2555,16 +2471,8 @@
         <w:rPr>
           <w:lang w:val="en-CA"/>
         </w:rPr>
-        <w:t xml:space="preserve">Have a top bar with a </w:t>
-      </w:r>
-      <w:proofErr w:type="gramStart"/>
-      <w:r>
-        <w:rPr>
-          <w:lang w:val="en-CA"/>
-        </w:rPr>
-        <w:t>menu</w:t>
-      </w:r>
-      <w:proofErr w:type="gramEnd"/>
+        <w:t>Have a top bar with a menu</w:t>
+      </w:r>
     </w:p>
     <w:p>
       <w:pPr>
@@ -2574,26 +2482,15 @@
           <w:numId w:val="4"/>
         </w:numPr>
         <w:rPr>
-          <w:highlight w:val="yellow"/>
-          <w:lang w:val="en-CA"/>
-        </w:rPr>
-      </w:pPr>
-      <w:r>
-        <w:rPr>
-          <w:highlight w:val="yellow"/>
-          <w:lang w:val="en-CA"/>
-        </w:rPr>
-        <w:t xml:space="preserve">Have a Floating Action button to send an </w:t>
-      </w:r>
-      <w:proofErr w:type="gramStart"/>
-      <w:r>
-        <w:rPr>
-          <w:highlight w:val="yellow"/>
-          <w:lang w:val="en-CA"/>
-        </w:rPr>
-        <w:t>email</w:t>
-      </w:r>
-      <w:proofErr w:type="gramEnd"/>
+          <w:lang w:val="en-CA"/>
+        </w:rPr>
+      </w:pPr>
+      <w:r>
+        <w:rPr>
+          <w:lang w:val="en-CA"/>
+        </w:rPr>
+        <w:t>Have a Floating Action button to send an email</w:t>
+      </w:r>
     </w:p>
     <w:p>
       <w:pPr>
@@ -2610,44 +2507,8 @@
         <w:rPr>
           <w:lang w:val="en-CA"/>
         </w:rPr>
-        <w:t xml:space="preserve">Use the </w:t>
-      </w:r>
-      <w:proofErr w:type="spellStart"/>
-      <w:r>
-        <w:rPr>
-          <w:lang w:val="en-CA"/>
-        </w:rPr>
-        <w:t>Calendarview</w:t>
-      </w:r>
-      <w:proofErr w:type="spellEnd"/>
-      <w:r>
-        <w:rPr>
-          <w:lang w:val="en-CA"/>
-        </w:rPr>
-        <w:t xml:space="preserve">, or other </w:t>
-      </w:r>
-      <w:proofErr w:type="spellStart"/>
-      <w:r>
-        <w:rPr>
-          <w:lang w:val="en-CA"/>
-        </w:rPr>
-        <w:t>datepicker</w:t>
-      </w:r>
-      <w:proofErr w:type="spellEnd"/>
-      <w:r>
-        <w:rPr>
-          <w:lang w:val="en-CA"/>
-        </w:rPr>
-        <w:t xml:space="preserve"> to input your </w:t>
-      </w:r>
-      <w:proofErr w:type="gramStart"/>
-      <w:r>
-        <w:rPr>
-          <w:lang w:val="en-CA"/>
-        </w:rPr>
-        <w:t>dates</w:t>
-      </w:r>
-      <w:proofErr w:type="gramEnd"/>
+        <w:t>Use the Calendarview, or other datepicker to input your dates</w:t>
+      </w:r>
     </w:p>
     <w:p>
       <w:pPr>
@@ -2666,28 +2527,12 @@
         </w:rPr>
         <w:t xml:space="preserve">Use </w:t>
       </w:r>
-      <w:proofErr w:type="spellStart"/>
-      <w:r>
-        <w:rPr>
-          <w:lang w:val="en-CA"/>
-        </w:rPr>
-        <w:t>Mapview</w:t>
-      </w:r>
-      <w:proofErr w:type="spellEnd"/>
-      <w:r>
-        <w:rPr>
-          <w:lang w:val="en-CA"/>
-        </w:rPr>
-        <w:t xml:space="preserve"> and reference a URL inside your </w:t>
-      </w:r>
-      <w:proofErr w:type="gramStart"/>
-      <w:r>
-        <w:rPr>
-          <w:lang w:val="en-CA"/>
-        </w:rPr>
-        <w:t>app</w:t>
-      </w:r>
-      <w:proofErr w:type="gramEnd"/>
+      <w:r>
+        <w:rPr>
+          <w:lang w:val="en-CA"/>
+        </w:rPr>
+        <w:t>Mapview and reference a URL inside your app</w:t>
+      </w:r>
     </w:p>
     <w:p>
       <w:pPr>
@@ -2710,27 +2555,13 @@
         <w:rPr>
           <w:lang w:val="en-CA"/>
         </w:rPr>
-        <w:t xml:space="preserve"> </w:t>
-      </w:r>
-      <w:proofErr w:type="gramStart"/>
-      <w:r>
-        <w:rPr>
-          <w:lang w:val="en-CA"/>
-        </w:rPr>
-        <w:t>3</w:t>
-      </w:r>
-      <w:r>
-        <w:rPr>
-          <w:lang w:val="en-CA"/>
-        </w:rPr>
-        <w:t xml:space="preserve"> unit</w:t>
-      </w:r>
-      <w:proofErr w:type="gramEnd"/>
-      <w:r>
-        <w:rPr>
-          <w:lang w:val="en-CA"/>
-        </w:rPr>
-        <w:t xml:space="preserve"> tests for your application</w:t>
+        <w:t xml:space="preserve"> 3</w:t>
+      </w:r>
+      <w:r>
+        <w:rPr>
+          <w:lang w:val="en-CA"/>
+        </w:rPr>
+        <w:t xml:space="preserve"> unit tests for your application</w:t>
       </w:r>
     </w:p>
     <w:p>
@@ -3021,14 +2852,12 @@
         </w:rPr>
         <w:t xml:space="preserve">As a client, I want an email confirmation of my </w:t>
       </w:r>
-      <w:proofErr w:type="gramStart"/>
-      <w:r>
-        <w:rPr>
-          <w:lang w:val="en-CA"/>
-        </w:rPr>
-        <w:t>booking</w:t>
-      </w:r>
-      <w:proofErr w:type="gramEnd"/>
+      <w:r>
+        <w:rPr>
+          <w:lang w:val="en-CA"/>
+        </w:rPr>
+        <w:t>booking.</w:t>
+      </w:r>
       <w:r>
         <w:rPr>
           <w:lang w:val="en-CA"/>
@@ -3077,14 +2906,12 @@
         </w:rPr>
         <w:t xml:space="preserve">As a client, I want to be able to send an email to the Bed and Breakfast using the floating action </w:t>
       </w:r>
-      <w:proofErr w:type="gramStart"/>
-      <w:r>
-        <w:rPr>
-          <w:lang w:val="en-CA"/>
-        </w:rPr>
-        <w:t>button</w:t>
-      </w:r>
-      <w:proofErr w:type="gramEnd"/>
+      <w:r>
+        <w:rPr>
+          <w:lang w:val="en-CA"/>
+        </w:rPr>
+        <w:t>button.</w:t>
+      </w:r>
     </w:p>
     <w:p>
       <w:pPr>
@@ -3171,7 +2998,7 @@
         </w:rPr>
       </w:pPr>
       <w:r>
-        <w:object w:dxaOrig="15792" w:dyaOrig="6036" w14:anchorId="58517231">
+        <w:object w:dxaOrig="22656" w:dyaOrig="4596" w14:anchorId="64F1F7FF">
           <v:shapetype id="_x0000_t75" coordsize="21600,21600" o:spt="75" o:preferrelative="t" path="m@4@5l@4@11@9@11@9@5xe" filled="f" stroked="f">
             <v:stroke joinstyle="miter"/>
             <v:formulas>
@@ -3191,10 +3018,10 @@
             <v:path o:extrusionok="f" gradientshapeok="t" o:connecttype="rect"/>
             <o:lock v:ext="edit" aspectratio="t"/>
           </v:shapetype>
-          <v:shape id="_x0000_i1025" type="#_x0000_t75" style="width:647.4pt;height:247.2pt" o:ole="">
+          <v:shape id="_x0000_i1025" type="#_x0000_t75" style="width:9in;height:131.4pt" o:ole="">
             <v:imagedata r:id="rId11" o:title=""/>
           </v:shape>
-          <o:OLEObject Type="Embed" ProgID="Visio.Drawing.15" ShapeID="_x0000_i1025" DrawAspect="Content" ObjectID="_1762512102" r:id="rId12"/>
+          <o:OLEObject Type="Embed" ProgID="Visio.Drawing.15" ShapeID="_x0000_i1025" DrawAspect="Content" ObjectID="_1762595611" r:id="rId12"/>
         </w:object>
       </w:r>
     </w:p>
@@ -3233,7 +3060,6 @@
         <w:br w:type="page"/>
       </w:r>
       <w:bookmarkStart w:id="13" w:name="_Toc150851099"/>
-      <w:proofErr w:type="spellStart"/>
       <w:r>
         <w:rPr>
           <w:lang w:val="en-CA"/>
@@ -3242,7 +3068,6 @@
         <w:t>Mockups</w:t>
       </w:r>
       <w:bookmarkEnd w:id="13"/>
-      <w:proofErr w:type="spellEnd"/>
       <w:r>
         <w:rPr>
           <w:lang w:val="en-CA"/>
@@ -3256,115 +3081,66 @@
           <w:lang w:val="en-CA"/>
         </w:rPr>
       </w:pPr>
-    </w:p>
-    <w:p>
-      <w:pPr>
-        <w:rPr>
-          <w:lang w:val="en-CA"/>
-        </w:rPr>
-      </w:pPr>
-      <w:r>
-        <w:rPr>
-          <w:lang w:val="en-CA"/>
-        </w:rPr>
-        <w:t>(</w:t>
-      </w:r>
-      <w:r>
-        <w:rPr>
-          <w:lang w:val="en-CA"/>
-        </w:rPr>
-        <w:t>Double</w:t>
-      </w:r>
-      <w:r>
-        <w:rPr>
-          <w:lang w:val="en-CA"/>
-        </w:rPr>
-        <w:t xml:space="preserve"> click to modify in Visio. You can also use any other tool you are more comfortable with)</w:t>
-      </w:r>
-    </w:p>
-    <w:p>
-      <w:pPr>
-        <w:rPr>
-          <w:lang w:val="en-CA"/>
-        </w:rPr>
-      </w:pPr>
-      <w:r>
-        <w:rPr>
-          <w:lang w:val="en-CA"/>
-        </w:rPr>
-        <w:t xml:space="preserve">For </w:t>
-      </w:r>
-      <w:r>
-        <w:rPr>
-          <w:lang w:val="en-CA"/>
-        </w:rPr>
-        <w:t>example:</w:t>
-      </w:r>
-    </w:p>
-    <w:p>
-      <w:pPr>
-        <w:rPr>
-          <w:lang w:val="en-CA"/>
-        </w:rPr>
-      </w:pPr>
-      <w:r>
-        <w:object w:dxaOrig="6996" w:dyaOrig="13200" w14:anchorId="4F94F30B">
-          <v:shape id="_x0000_i1026" type="#_x0000_t75" style="width:159pt;height:300.6pt" o:ole="">
-            <v:imagedata r:id="rId13" o:title=""/>
-          </v:shape>
-          <o:OLEObject Type="Embed" ProgID="Visio.Drawing.15" ShapeID="_x0000_i1026" DrawAspect="Content" ObjectID="_1762512103" r:id="rId14"/>
-        </w:object>
-      </w:r>
-      <w:r>
-        <w:rPr>
-          <w:lang w:val="en-CA"/>
-        </w:rPr>
-        <w:t xml:space="preserve"> </w:t>
-      </w:r>
-      <w:r>
-        <w:object w:dxaOrig="6996" w:dyaOrig="13200" w14:anchorId="5D1A9E83">
-          <v:shape id="_x0000_i1032" type="#_x0000_t75" style="width:158.4pt;height:298.8pt" o:ole="">
-            <v:imagedata r:id="rId15" o:title=""/>
-          </v:shape>
-          <o:OLEObject Type="Embed" ProgID="Visio.Drawing.15" ShapeID="_x0000_i1032" DrawAspect="Content" ObjectID="_1762512104" r:id="rId16"/>
-        </w:object>
-      </w:r>
-    </w:p>
-    <w:p>
-      <w:pPr>
-        <w:rPr>
-          <w:lang w:val="en-CA"/>
-        </w:rPr>
-      </w:pPr>
-    </w:p>
-    <w:p>
-      <w:pPr>
-        <w:rPr>
-          <w:lang w:val="en-CA"/>
-        </w:rPr>
-      </w:pPr>
-    </w:p>
-    <w:p>
-      <w:pPr>
-        <w:rPr>
-          <w:rFonts w:asciiTheme="majorHAnsi" w:eastAsiaTheme="majorEastAsia" w:hAnsiTheme="majorHAnsi" w:cstheme="majorBidi"/>
-          <w:color w:val="ED7D31" w:themeColor="accent2"/>
-          <w:sz w:val="36"/>
-          <w:szCs w:val="36"/>
-          <w:lang w:val="en-CA"/>
-        </w:rPr>
-      </w:pPr>
-      <w:r>
-        <w:rPr>
-          <w:lang w:val="en-CA"/>
-        </w:rPr>
-        <w:t>Note:</w:t>
-      </w:r>
-      <w:r>
-        <w:rPr>
-          <w:lang w:val="en-CA"/>
-        </w:rPr>
-        <w:t xml:space="preserve"> Don’t forget to indicate the navigation between screens</w:t>
+      <w:r>
+        <w:rPr>
+          <w:noProof/>
+          <w:lang w:val="en-CA"/>
+        </w:rPr>
+        <w:drawing>
+          <wp:anchor distT="0" distB="0" distL="114300" distR="114300" simplePos="0" relativeHeight="251658240" behindDoc="0" locked="0" layoutInCell="1" allowOverlap="1" wp14:anchorId="2DADD2C9" wp14:editId="6030B730">
+            <wp:simplePos x="914400" y="1196340"/>
+            <wp:positionH relativeFrom="column">
+              <wp:align>left</wp:align>
+            </wp:positionH>
+            <wp:positionV relativeFrom="paragraph">
+              <wp:align>top</wp:align>
+            </wp:positionV>
+            <wp:extent cx="2785745" cy="5479003"/>
+            <wp:effectExtent l="0" t="0" r="0" b="7620"/>
+            <wp:wrapSquare wrapText="bothSides"/>
+            <wp:docPr id="1273811886" name="Picture 2" descr="A diagram of a cell phone&#10;&#10;Description automatically generated"/>
+            <wp:cNvGraphicFramePr>
+              <a:graphicFrameLocks xmlns:a="http://schemas.openxmlformats.org/drawingml/2006/main" noChangeAspect="1"/>
+            </wp:cNvGraphicFramePr>
+            <a:graphic xmlns:a="http://schemas.openxmlformats.org/drawingml/2006/main">
+              <a:graphicData uri="http://schemas.openxmlformats.org/drawingml/2006/picture">
+                <pic:pic xmlns:pic="http://schemas.openxmlformats.org/drawingml/2006/picture">
+                  <pic:nvPicPr>
+                    <pic:cNvPr id="1273811886" name="Picture 2" descr="A diagram of a cell phone&#10;&#10;Description automatically generated"/>
+                    <pic:cNvPicPr/>
+                  </pic:nvPicPr>
+                  <pic:blipFill>
+                    <a:blip r:embed="rId13">
+                      <a:extLst>
+                        <a:ext uri="{28A0092B-C50C-407E-A947-70E740481C1C}">
+                          <a14:useLocalDpi xmlns:a14="http://schemas.microsoft.com/office/drawing/2010/main" val="0"/>
+                        </a:ext>
+                      </a:extLst>
+                    </a:blip>
+                    <a:stretch>
+                      <a:fillRect/>
+                    </a:stretch>
+                  </pic:blipFill>
+                  <pic:spPr>
+                    <a:xfrm>
+                      <a:off x="0" y="0"/>
+                      <a:ext cx="2785745" cy="5479003"/>
+                    </a:xfrm>
+                    <a:prstGeom prst="rect">
+                      <a:avLst/>
+                    </a:prstGeom>
+                  </pic:spPr>
+                </pic:pic>
+              </a:graphicData>
+            </a:graphic>
+          </wp:anchor>
+        </w:drawing>
+      </w:r>
+      <w:r>
+        <w:rPr>
+          <w:lang w:val="en-CA"/>
+        </w:rPr>
+        <w:br w:type="textWrapping" w:clear="all"/>
       </w:r>
       <w:r>
         <w:rPr>
@@ -3396,64 +3172,46 @@
           <w:lang w:val="en-CA"/>
         </w:rPr>
       </w:pPr>
-    </w:p>
-    <w:p>
-      <w:pPr>
-        <w:rPr>
-          <w:lang w:val="en-CA"/>
-        </w:rPr>
-      </w:pPr>
-      <w:r>
-        <w:rPr>
-          <w:lang w:val="en-CA"/>
-        </w:rPr>
-        <w:t>(</w:t>
-      </w:r>
-      <w:proofErr w:type="gramStart"/>
-      <w:r>
-        <w:rPr>
-          <w:lang w:val="en-CA"/>
-        </w:rPr>
-        <w:t>double</w:t>
-      </w:r>
-      <w:proofErr w:type="gramEnd"/>
-      <w:r>
-        <w:rPr>
-          <w:lang w:val="en-CA"/>
-        </w:rPr>
-        <w:t xml:space="preserve"> click to modify in Visio. You can also use any other tool you are more comfortable with)</w:t>
-      </w:r>
-    </w:p>
-    <w:p>
-      <w:pPr>
-        <w:rPr>
-          <w:lang w:val="en-CA"/>
-        </w:rPr>
-      </w:pPr>
-    </w:p>
-    <w:p>
-      <w:pPr>
-        <w:rPr>
-          <w:lang w:val="en-CA"/>
-        </w:rPr>
-      </w:pPr>
-      <w:r>
-        <w:rPr>
-          <w:lang w:val="en-CA"/>
-        </w:rPr>
-        <w:t xml:space="preserve">For </w:t>
-      </w:r>
-      <w:r>
-        <w:rPr>
-          <w:lang w:val="en-CA"/>
-        </w:rPr>
-        <w:t>example:</w:t>
-      </w:r>
-      <w:r>
-        <w:rPr>
-          <w:lang w:val="en-CA"/>
-        </w:rPr>
-        <w:t xml:space="preserve"> </w:t>
+      <w:r>
+        <w:rPr>
+          <w:noProof/>
+          <w:lang w:val="en-CA"/>
+        </w:rPr>
+        <w:drawing>
+          <wp:inline distT="0" distB="0" distL="0" distR="0" wp14:anchorId="2C4258DC" wp14:editId="0857CB7D">
+            <wp:extent cx="6454699" cy="4016088"/>
+            <wp:effectExtent l="0" t="0" r="3810" b="3810"/>
+            <wp:docPr id="1017269793" name="Picture 1" descr="A screenshot of a computer&#10;&#10;Description automatically generated"/>
+            <wp:cNvGraphicFramePr>
+              <a:graphicFrameLocks xmlns:a="http://schemas.openxmlformats.org/drawingml/2006/main" noChangeAspect="1"/>
+            </wp:cNvGraphicFramePr>
+            <a:graphic xmlns:a="http://schemas.openxmlformats.org/drawingml/2006/main">
+              <a:graphicData uri="http://schemas.openxmlformats.org/drawingml/2006/picture">
+                <pic:pic xmlns:pic="http://schemas.openxmlformats.org/drawingml/2006/picture">
+                  <pic:nvPicPr>
+                    <pic:cNvPr id="1017269793" name="Picture 1" descr="A screenshot of a computer&#10;&#10;Description automatically generated"/>
+                    <pic:cNvPicPr/>
+                  </pic:nvPicPr>
+                  <pic:blipFill>
+                    <a:blip r:embed="rId14"/>
+                    <a:stretch>
+                      <a:fillRect/>
+                    </a:stretch>
+                  </pic:blipFill>
+                  <pic:spPr>
+                    <a:xfrm>
+                      <a:off x="0" y="0"/>
+                      <a:ext cx="6454699" cy="4016088"/>
+                    </a:xfrm>
+                    <a:prstGeom prst="rect">
+                      <a:avLst/>
+                    </a:prstGeom>
+                  </pic:spPr>
+                </pic:pic>
+              </a:graphicData>
+            </a:graphic>
+          </wp:inline>
+        </w:drawing>
       </w:r>
     </w:p>
     <w:p>
@@ -3462,14 +3220,6 @@
           <w:lang w:val="en-US"/>
         </w:rPr>
       </w:pPr>
-      <w:r>
-        <w:object w:dxaOrig="5639" w:dyaOrig="1572" w14:anchorId="1AEF5853">
-          <v:shape id="_x0000_i1030" type="#_x0000_t75" style="width:282pt;height:78.6pt" o:ole="">
-            <v:imagedata r:id="rId17" o:title=""/>
-          </v:shape>
-          <o:OLEObject Type="Embed" ProgID="Visio.Drawing.15" ShapeID="_x0000_i1030" DrawAspect="Content" ObjectID="_1762512105" r:id="rId18"/>
-        </w:object>
-      </w:r>
       <w:r>
         <w:rPr>
           <w:lang w:val="en-CA"/>
@@ -3528,13 +3278,13 @@
         <w:tblLook w:val="04A0" w:firstRow="1" w:lastRow="0" w:firstColumn="1" w:lastColumn="0" w:noHBand="0" w:noVBand="1"/>
       </w:tblPr>
       <w:tblGrid>
-        <w:gridCol w:w="1661"/>
-        <w:gridCol w:w="2664"/>
-        <w:gridCol w:w="1826"/>
-        <w:gridCol w:w="3646"/>
+        <w:gridCol w:w="1666"/>
+        <w:gridCol w:w="2663"/>
+        <w:gridCol w:w="1825"/>
+        <w:gridCol w:w="3644"/>
         <w:gridCol w:w="1453"/>
         <w:gridCol w:w="1228"/>
-        <w:gridCol w:w="816"/>
+        <w:gridCol w:w="815"/>
         <w:gridCol w:w="849"/>
       </w:tblGrid>
       <w:tr>
@@ -3544,7 +3294,7 @@
         <w:tc>
           <w:tcPr>
             <w:cnfStyle w:val="001000000000" w:firstRow="0" w:lastRow="0" w:firstColumn="1" w:lastColumn="0" w:oddVBand="0" w:evenVBand="0" w:oddHBand="0" w:evenHBand="0" w:firstRowFirstColumn="0" w:firstRowLastColumn="0" w:lastRowFirstColumn="0" w:lastRowLastColumn="0"/>
-            <w:tcW w:w="1675" w:type="dxa"/>
+            <w:tcW w:w="1666" w:type="dxa"/>
           </w:tcPr>
           <w:p>
             <w:pPr>
@@ -3568,7 +3318,7 @@
         </w:tc>
         <w:tc>
           <w:tcPr>
-            <w:tcW w:w="2681" w:type="dxa"/>
+            <w:tcW w:w="2663" w:type="dxa"/>
           </w:tcPr>
           <w:p>
             <w:pPr>
@@ -3593,7 +3343,7 @@
         </w:tc>
         <w:tc>
           <w:tcPr>
-            <w:tcW w:w="1843" w:type="dxa"/>
+            <w:tcW w:w="1825" w:type="dxa"/>
           </w:tcPr>
           <w:p>
             <w:pPr>
@@ -3618,7 +3368,7 @@
         </w:tc>
         <w:tc>
           <w:tcPr>
-            <w:tcW w:w="3686" w:type="dxa"/>
+            <w:tcW w:w="3644" w:type="dxa"/>
           </w:tcPr>
           <w:p>
             <w:pPr>
@@ -3643,7 +3393,7 @@
         </w:tc>
         <w:tc>
           <w:tcPr>
-            <w:tcW w:w="1455" w:type="dxa"/>
+            <w:tcW w:w="1453" w:type="dxa"/>
           </w:tcPr>
           <w:p>
             <w:pPr>
@@ -3690,7 +3440,7 @@
         </w:tc>
         <w:tc>
           <w:tcPr>
-            <w:tcW w:w="1134" w:type="dxa"/>
+            <w:tcW w:w="1228" w:type="dxa"/>
           </w:tcPr>
           <w:p>
             <w:pPr>
@@ -3715,7 +3465,7 @@
         </w:tc>
         <w:tc>
           <w:tcPr>
-            <w:tcW w:w="819" w:type="dxa"/>
+            <w:tcW w:w="815" w:type="dxa"/>
           </w:tcPr>
           <w:p>
             <w:pPr>
@@ -3740,7 +3490,7 @@
         </w:tc>
         <w:tc>
           <w:tcPr>
-            <w:tcW w:w="850" w:type="dxa"/>
+            <w:tcW w:w="849" w:type="dxa"/>
           </w:tcPr>
           <w:p>
             <w:pPr>
@@ -3771,7 +3521,7 @@
         <w:tc>
           <w:tcPr>
             <w:cnfStyle w:val="001000000000" w:firstRow="0" w:lastRow="0" w:firstColumn="1" w:lastColumn="0" w:oddVBand="0" w:evenVBand="0" w:oddHBand="0" w:evenHBand="0" w:firstRowFirstColumn="0" w:firstRowLastColumn="0" w:lastRowFirstColumn="0" w:lastRowLastColumn="0"/>
-            <w:tcW w:w="1675" w:type="dxa"/>
+            <w:tcW w:w="1666" w:type="dxa"/>
           </w:tcPr>
           <w:p>
             <w:pPr>
@@ -3799,11 +3549,21 @@
               </w:rPr>
               <w:br/>
             </w:r>
+            <w:r>
+              <w:rPr>
+                <w:b w:val="0"/>
+                <w:bCs w:val="0"/>
+                <w:sz w:val="24"/>
+                <w:szCs w:val="24"/>
+                <w:lang w:val="en-CA"/>
+              </w:rPr>
+              <w:t>Input the date for searching the room</w:t>
+            </w:r>
           </w:p>
         </w:tc>
         <w:tc>
           <w:tcPr>
-            <w:tcW w:w="2681" w:type="dxa"/>
+            <w:tcW w:w="2663" w:type="dxa"/>
           </w:tcPr>
           <w:p>
             <w:pPr>
@@ -3816,11 +3576,28 @@
                 <w:lang w:val="en-CA"/>
               </w:rPr>
             </w:pPr>
+            <w:r>
+              <w:rPr>
+                <w:sz w:val="24"/>
+                <w:szCs w:val="24"/>
+                <w:lang w:val="en-CA"/>
+              </w:rPr>
+              <w:t>Base story:</w:t>
+            </w:r>
+            <w:r>
+              <w:rPr>
+                <w:sz w:val="24"/>
+                <w:szCs w:val="24"/>
+                <w:lang w:val="en-CA"/>
+              </w:rPr>
+              <w:br/>
+              <w:t>See the available rooms based on the date</w:t>
+            </w:r>
           </w:p>
         </w:tc>
         <w:tc>
           <w:tcPr>
-            <w:tcW w:w="1843" w:type="dxa"/>
+            <w:tcW w:w="1825" w:type="dxa"/>
           </w:tcPr>
           <w:p>
             <w:pPr>
@@ -3828,6 +3605,8 @@
               <w:ind w:left="0"/>
               <w:cnfStyle w:val="000000100000" w:firstRow="0" w:lastRow="0" w:firstColumn="0" w:lastColumn="0" w:oddVBand="0" w:evenVBand="0" w:oddHBand="1" w:evenHBand="0" w:firstRowFirstColumn="0" w:firstRowLastColumn="0" w:lastRowFirstColumn="0" w:lastRowLastColumn="0"/>
               <w:rPr>
+                <w:b/>
+                <w:bCs/>
                 <w:sz w:val="32"/>
                 <w:szCs w:val="32"/>
                 <w:lang w:val="en-CA"/>
@@ -3835,35 +3614,19 @@
             </w:pPr>
             <w:r>
               <w:rPr>
-                <w:sz w:val="32"/>
-                <w:szCs w:val="32"/>
-                <w:lang w:val="en-CA"/>
-              </w:rPr>
-              <w:t>MT4-</w:t>
-            </w:r>
-            <w:proofErr w:type="gramStart"/>
-            <w:r>
-              <w:rPr>
-                <w:sz w:val="32"/>
-                <w:szCs w:val="32"/>
-                <w:lang w:val="en-CA"/>
-              </w:rPr>
-              <w:t>1.A.</w:t>
-            </w:r>
-            <w:proofErr w:type="gramEnd"/>
-            <w:r>
-              <w:rPr>
-                <w:sz w:val="32"/>
-                <w:szCs w:val="32"/>
-                <w:lang w:val="en-CA"/>
-              </w:rPr>
-              <w:t>1</w:t>
+                <w:b/>
+                <w:bCs/>
+                <w:sz w:val="32"/>
+                <w:szCs w:val="32"/>
+                <w:lang w:val="en-CA"/>
+              </w:rPr>
+              <w:t>MT4-1.A.1</w:t>
             </w:r>
           </w:p>
         </w:tc>
         <w:tc>
           <w:tcPr>
-            <w:tcW w:w="3686" w:type="dxa"/>
+            <w:tcW w:w="3644" w:type="dxa"/>
           </w:tcPr>
           <w:p>
             <w:pPr>
@@ -3876,11 +3639,19 @@
                 <w:lang w:val="en-CA"/>
               </w:rPr>
             </w:pPr>
+            <w:r>
+              <w:rPr>
+                <w:sz w:val="32"/>
+                <w:szCs w:val="32"/>
+                <w:lang w:val="en-CA"/>
+              </w:rPr>
+              <w:t>Put a date for arrival and for departure</w:t>
+            </w:r>
           </w:p>
         </w:tc>
         <w:tc>
           <w:tcPr>
-            <w:tcW w:w="1455" w:type="dxa"/>
+            <w:tcW w:w="1453" w:type="dxa"/>
           </w:tcPr>
           <w:p>
             <w:pPr>
@@ -3905,7 +3676,7 @@
         </w:tc>
         <w:tc>
           <w:tcPr>
-            <w:tcW w:w="1134" w:type="dxa"/>
+            <w:tcW w:w="1228" w:type="dxa"/>
           </w:tcPr>
           <w:p>
             <w:pPr>
@@ -3930,7 +3701,7 @@
         </w:tc>
         <w:tc>
           <w:tcPr>
-            <w:tcW w:w="819" w:type="dxa"/>
+            <w:tcW w:w="815" w:type="dxa"/>
           </w:tcPr>
           <w:p>
             <w:pPr>
@@ -3947,7 +3718,7 @@
         </w:tc>
         <w:tc>
           <w:tcPr>
-            <w:tcW w:w="850" w:type="dxa"/>
+            <w:tcW w:w="849" w:type="dxa"/>
           </w:tcPr>
           <w:p>
             <w:pPr>
@@ -3967,7 +3738,7 @@
         <w:tc>
           <w:tcPr>
             <w:cnfStyle w:val="001000000000" w:firstRow="0" w:lastRow="0" w:firstColumn="1" w:lastColumn="0" w:oddVBand="0" w:evenVBand="0" w:oddHBand="0" w:evenHBand="0" w:firstRowFirstColumn="0" w:firstRowLastColumn="0" w:lastRowFirstColumn="0" w:lastRowLastColumn="0"/>
-            <w:tcW w:w="1675" w:type="dxa"/>
+            <w:tcW w:w="1666" w:type="dxa"/>
           </w:tcPr>
           <w:p>
             <w:pPr>
@@ -3979,11 +3750,57 @@
                 <w:lang w:val="en-CA"/>
               </w:rPr>
             </w:pPr>
+            <w:r>
+              <w:rPr>
+                <w:sz w:val="32"/>
+                <w:szCs w:val="32"/>
+                <w:lang w:val="en-CA"/>
+              </w:rPr>
+              <w:t>MT4-1</w:t>
+            </w:r>
+            <w:r>
+              <w:rPr>
+                <w:sz w:val="32"/>
+                <w:szCs w:val="32"/>
+                <w:lang w:val="en-CA"/>
+              </w:rPr>
+              <w:br/>
+            </w:r>
+            <w:r>
+              <w:rPr>
+                <w:b w:val="0"/>
+                <w:bCs w:val="0"/>
+                <w:sz w:val="24"/>
+                <w:szCs w:val="24"/>
+                <w:lang w:val="en-CA"/>
+              </w:rPr>
+              <w:t xml:space="preserve">Input the </w:t>
+            </w:r>
+            <w:r>
+              <w:rPr>
+                <w:b w:val="0"/>
+                <w:bCs w:val="0"/>
+                <w:sz w:val="24"/>
+                <w:szCs w:val="24"/>
+                <w:lang w:val="en-CA"/>
+              </w:rPr>
+              <w:t>room type</w:t>
+            </w:r>
+            <w:r>
+              <w:rPr>
+                <w:b w:val="0"/>
+                <w:bCs w:val="0"/>
+                <w:sz w:val="24"/>
+                <w:szCs w:val="24"/>
+                <w:lang w:val="en-CA"/>
+              </w:rPr>
+              <w:t xml:space="preserve"> for searching the room</w:t>
+            </w:r>
           </w:p>
         </w:tc>
         <w:tc>
           <w:tcPr>
-            <w:tcW w:w="2681" w:type="dxa"/>
+            <w:tcW w:w="2663" w:type="dxa"/>
           </w:tcPr>
           <w:p>
             <w:pPr>
@@ -3996,11 +3813,36 @@
                 <w:lang w:val="en-CA"/>
               </w:rPr>
             </w:pPr>
+            <w:r>
+              <w:rPr>
+                <w:sz w:val="24"/>
+                <w:szCs w:val="24"/>
+                <w:lang w:val="en-CA"/>
+              </w:rPr>
+              <w:t>Base story:</w:t>
+            </w:r>
+            <w:r>
+              <w:rPr>
+                <w:sz w:val="24"/>
+                <w:szCs w:val="24"/>
+                <w:lang w:val="en-CA"/>
+              </w:rPr>
+              <w:br/>
+              <w:t xml:space="preserve">See the available rooms based on the </w:t>
+            </w:r>
+            <w:r>
+              <w:rPr>
+                <w:sz w:val="24"/>
+                <w:szCs w:val="24"/>
+                <w:lang w:val="en-CA"/>
+              </w:rPr>
+              <w:t>room type</w:t>
+            </w:r>
           </w:p>
         </w:tc>
         <w:tc>
           <w:tcPr>
-            <w:tcW w:w="1843" w:type="dxa"/>
+            <w:tcW w:w="1825" w:type="dxa"/>
           </w:tcPr>
           <w:p>
             <w:pPr>
@@ -4008,16 +3850,38 @@
               <w:ind w:left="0"/>
               <w:cnfStyle w:val="000000000000" w:firstRow="0" w:lastRow="0" w:firstColumn="0" w:lastColumn="0" w:oddVBand="0" w:evenVBand="0" w:oddHBand="0" w:evenHBand="0" w:firstRowFirstColumn="0" w:firstRowLastColumn="0" w:lastRowFirstColumn="0" w:lastRowLastColumn="0"/>
               <w:rPr>
+                <w:b/>
+                <w:bCs/>
                 <w:sz w:val="32"/>
                 <w:szCs w:val="32"/>
                 <w:lang w:val="en-CA"/>
               </w:rPr>
             </w:pPr>
+            <w:r>
+              <w:rPr>
+                <w:b/>
+                <w:bCs/>
+                <w:sz w:val="32"/>
+                <w:szCs w:val="32"/>
+                <w:lang w:val="en-CA"/>
+              </w:rPr>
+              <w:t>MT4-1.A.</w:t>
+            </w:r>
+            <w:r>
+              <w:rPr>
+                <w:b/>
+                <w:bCs/>
+                <w:sz w:val="32"/>
+                <w:szCs w:val="32"/>
+                <w:lang w:val="en-CA"/>
+              </w:rPr>
+              <w:t>2</w:t>
+            </w:r>
           </w:p>
         </w:tc>
         <w:tc>
           <w:tcPr>
-            <w:tcW w:w="3686" w:type="dxa"/>
+            <w:tcW w:w="3644" w:type="dxa"/>
           </w:tcPr>
           <w:p>
             <w:pPr>
@@ -4030,11 +3894,19 @@
                 <w:lang w:val="en-CA"/>
               </w:rPr>
             </w:pPr>
+            <w:r>
+              <w:rPr>
+                <w:sz w:val="32"/>
+                <w:szCs w:val="32"/>
+                <w:lang w:val="en-CA"/>
+              </w:rPr>
+              <w:t>Put a room type</w:t>
+            </w:r>
           </w:p>
         </w:tc>
         <w:tc>
           <w:tcPr>
-            <w:tcW w:w="1455" w:type="dxa"/>
+            <w:tcW w:w="1453" w:type="dxa"/>
           </w:tcPr>
           <w:p>
             <w:pPr>
@@ -4047,11 +3919,19 @@
                 <w:lang w:val="en-CA"/>
               </w:rPr>
             </w:pPr>
+            <w:r>
+              <w:rPr>
+                <w:sz w:val="32"/>
+                <w:szCs w:val="32"/>
+                <w:lang w:val="en-CA"/>
+              </w:rPr>
+              <w:t>Manual</w:t>
+            </w:r>
           </w:p>
         </w:tc>
         <w:tc>
           <w:tcPr>
-            <w:tcW w:w="1134" w:type="dxa"/>
+            <w:tcW w:w="1228" w:type="dxa"/>
           </w:tcPr>
           <w:p>
             <w:pPr>
@@ -4064,11 +3944,19 @@
                 <w:lang w:val="en-CA"/>
               </w:rPr>
             </w:pPr>
+            <w:r>
+              <w:rPr>
+                <w:sz w:val="32"/>
+                <w:szCs w:val="32"/>
+                <w:lang w:val="en-CA"/>
+              </w:rPr>
+              <w:t>Written</w:t>
+            </w:r>
           </w:p>
         </w:tc>
         <w:tc>
           <w:tcPr>
-            <w:tcW w:w="819" w:type="dxa"/>
+            <w:tcW w:w="815" w:type="dxa"/>
           </w:tcPr>
           <w:p>
             <w:pPr>
@@ -4085,7 +3973,7 @@
         </w:tc>
         <w:tc>
           <w:tcPr>
-            <w:tcW w:w="850" w:type="dxa"/>
+            <w:tcW w:w="849" w:type="dxa"/>
           </w:tcPr>
           <w:p>
             <w:pPr>
@@ -4108,7 +3996,7 @@
         <w:tc>
           <w:tcPr>
             <w:cnfStyle w:val="001000000000" w:firstRow="0" w:lastRow="0" w:firstColumn="1" w:lastColumn="0" w:oddVBand="0" w:evenVBand="0" w:oddHBand="0" w:evenHBand="0" w:firstRowFirstColumn="0" w:firstRowLastColumn="0" w:lastRowFirstColumn="0" w:lastRowLastColumn="0"/>
-            <w:tcW w:w="1675" w:type="dxa"/>
+            <w:tcW w:w="1666" w:type="dxa"/>
           </w:tcPr>
           <w:p>
             <w:pPr>
@@ -4120,11 +4008,45 @@
                 <w:lang w:val="en-CA"/>
               </w:rPr>
             </w:pPr>
+            <w:r>
+              <w:rPr>
+                <w:sz w:val="32"/>
+                <w:szCs w:val="32"/>
+                <w:lang w:val="en-CA"/>
+              </w:rPr>
+              <w:t>MT4-</w:t>
+            </w:r>
+            <w:r>
+              <w:rPr>
+                <w:sz w:val="32"/>
+                <w:szCs w:val="32"/>
+                <w:lang w:val="en-CA"/>
+              </w:rPr>
+              <w:t>2</w:t>
+            </w:r>
+            <w:r>
+              <w:rPr>
+                <w:sz w:val="32"/>
+                <w:szCs w:val="32"/>
+                <w:lang w:val="en-CA"/>
+              </w:rPr>
+              <w:br/>
+            </w:r>
+            <w:r>
+              <w:rPr>
+                <w:b w:val="0"/>
+                <w:bCs w:val="0"/>
+                <w:sz w:val="24"/>
+                <w:szCs w:val="24"/>
+                <w:lang w:val="en-CA"/>
+              </w:rPr>
+              <w:t>Book a room</w:t>
+            </w:r>
           </w:p>
         </w:tc>
         <w:tc>
           <w:tcPr>
-            <w:tcW w:w="2681" w:type="dxa"/>
+            <w:tcW w:w="2663" w:type="dxa"/>
           </w:tcPr>
           <w:p>
             <w:pPr>
@@ -4137,11 +4059,35 @@
                 <w:lang w:val="en-CA"/>
               </w:rPr>
             </w:pPr>
+            <w:r>
+              <w:rPr>
+                <w:sz w:val="24"/>
+                <w:szCs w:val="24"/>
+                <w:lang w:val="en-CA"/>
+              </w:rPr>
+              <w:t>Base story:</w:t>
+            </w:r>
+            <w:r>
+              <w:rPr>
+                <w:sz w:val="24"/>
+                <w:szCs w:val="24"/>
+                <w:lang w:val="en-CA"/>
+              </w:rPr>
+              <w:br/>
+            </w:r>
+            <w:r>
+              <w:rPr>
+                <w:sz w:val="24"/>
+                <w:szCs w:val="24"/>
+                <w:lang w:val="en-CA"/>
+              </w:rPr>
+              <w:t>Book a room by clicking on the “book” button</w:t>
+            </w:r>
           </w:p>
         </w:tc>
         <w:tc>
           <w:tcPr>
-            <w:tcW w:w="1843" w:type="dxa"/>
+            <w:tcW w:w="1825" w:type="dxa"/>
           </w:tcPr>
           <w:p>
             <w:pPr>
@@ -4149,16 +4095,48 @@
               <w:ind w:left="0"/>
               <w:cnfStyle w:val="000000100000" w:firstRow="0" w:lastRow="0" w:firstColumn="0" w:lastColumn="0" w:oddVBand="0" w:evenVBand="0" w:oddHBand="1" w:evenHBand="0" w:firstRowFirstColumn="0" w:firstRowLastColumn="0" w:lastRowFirstColumn="0" w:lastRowLastColumn="0"/>
               <w:rPr>
+                <w:b/>
+                <w:bCs/>
                 <w:sz w:val="32"/>
                 <w:szCs w:val="32"/>
                 <w:lang w:val="en-CA"/>
               </w:rPr>
             </w:pPr>
+            <w:r>
+              <w:rPr>
+                <w:b/>
+                <w:bCs/>
+                <w:sz w:val="32"/>
+                <w:szCs w:val="32"/>
+                <w:lang w:val="en-CA"/>
+              </w:rPr>
+              <w:t>MT4-</w:t>
+            </w:r>
+            <w:r>
+              <w:rPr>
+                <w:b/>
+                <w:bCs/>
+                <w:sz w:val="32"/>
+                <w:szCs w:val="32"/>
+                <w:lang w:val="en-CA"/>
+              </w:rPr>
+              <w:t>2</w:t>
+            </w:r>
+            <w:r>
+              <w:rPr>
+                <w:b/>
+                <w:bCs/>
+                <w:sz w:val="32"/>
+                <w:szCs w:val="32"/>
+                <w:lang w:val="en-CA"/>
+              </w:rPr>
+              <w:t>.A.1</w:t>
+            </w:r>
           </w:p>
         </w:tc>
         <w:tc>
           <w:tcPr>
-            <w:tcW w:w="3686" w:type="dxa"/>
+            <w:tcW w:w="3644" w:type="dxa"/>
           </w:tcPr>
           <w:p>
             <w:pPr>
@@ -4171,11 +4149,27 @@
                 <w:lang w:val="en-CA"/>
               </w:rPr>
             </w:pPr>
+            <w:r>
+              <w:rPr>
+                <w:sz w:val="32"/>
+                <w:szCs w:val="32"/>
+                <w:lang w:val="en-CA"/>
+              </w:rPr>
+              <w:t>Click on the</w:t>
+            </w:r>
+            <w:r>
+              <w:rPr>
+                <w:sz w:val="32"/>
+                <w:szCs w:val="32"/>
+                <w:lang w:val="en-CA"/>
+              </w:rPr>
+              <w:t xml:space="preserve"> “book” button</w:t>
+            </w:r>
           </w:p>
         </w:tc>
         <w:tc>
           <w:tcPr>
-            <w:tcW w:w="1455" w:type="dxa"/>
+            <w:tcW w:w="1453" w:type="dxa"/>
           </w:tcPr>
           <w:p>
             <w:pPr>
@@ -4188,11 +4182,19 @@
                 <w:lang w:val="en-CA"/>
               </w:rPr>
             </w:pPr>
+            <w:r>
+              <w:rPr>
+                <w:sz w:val="32"/>
+                <w:szCs w:val="32"/>
+                <w:lang w:val="en-CA"/>
+              </w:rPr>
+              <w:t>Manual</w:t>
+            </w:r>
           </w:p>
         </w:tc>
         <w:tc>
           <w:tcPr>
-            <w:tcW w:w="1134" w:type="dxa"/>
+            <w:tcW w:w="1228" w:type="dxa"/>
           </w:tcPr>
           <w:p>
             <w:pPr>
@@ -4205,11 +4207,19 @@
                 <w:lang w:val="en-CA"/>
               </w:rPr>
             </w:pPr>
+            <w:r>
+              <w:rPr>
+                <w:sz w:val="32"/>
+                <w:szCs w:val="32"/>
+                <w:lang w:val="en-CA"/>
+              </w:rPr>
+              <w:t>Written</w:t>
+            </w:r>
           </w:p>
         </w:tc>
         <w:tc>
           <w:tcPr>
-            <w:tcW w:w="819" w:type="dxa"/>
+            <w:tcW w:w="815" w:type="dxa"/>
           </w:tcPr>
           <w:p>
             <w:pPr>
@@ -4226,7 +4236,7 @@
         </w:tc>
         <w:tc>
           <w:tcPr>
-            <w:tcW w:w="850" w:type="dxa"/>
+            <w:tcW w:w="849" w:type="dxa"/>
           </w:tcPr>
           <w:p>
             <w:pPr>
@@ -4246,7 +4256,7 @@
         <w:tc>
           <w:tcPr>
             <w:cnfStyle w:val="001000000000" w:firstRow="0" w:lastRow="0" w:firstColumn="1" w:lastColumn="0" w:oddVBand="0" w:evenVBand="0" w:oddHBand="0" w:evenHBand="0" w:firstRowFirstColumn="0" w:firstRowLastColumn="0" w:lastRowFirstColumn="0" w:lastRowLastColumn="0"/>
-            <w:tcW w:w="1675" w:type="dxa"/>
+            <w:tcW w:w="1666" w:type="dxa"/>
           </w:tcPr>
           <w:p>
             <w:pPr>
@@ -4258,11 +4268,45 @@
                 <w:lang w:val="en-CA"/>
               </w:rPr>
             </w:pPr>
+            <w:r>
+              <w:rPr>
+                <w:sz w:val="32"/>
+                <w:szCs w:val="32"/>
+                <w:lang w:val="en-CA"/>
+              </w:rPr>
+              <w:t>MT4-</w:t>
+            </w:r>
+            <w:r>
+              <w:rPr>
+                <w:sz w:val="32"/>
+                <w:szCs w:val="32"/>
+                <w:lang w:val="en-CA"/>
+              </w:rPr>
+              <w:t>3</w:t>
+            </w:r>
+            <w:r>
+              <w:rPr>
+                <w:sz w:val="32"/>
+                <w:szCs w:val="32"/>
+                <w:lang w:val="en-CA"/>
+              </w:rPr>
+              <w:br/>
+            </w:r>
+            <w:r>
+              <w:rPr>
+                <w:b w:val="0"/>
+                <w:bCs w:val="0"/>
+                <w:sz w:val="24"/>
+                <w:szCs w:val="24"/>
+                <w:lang w:val="en-CA"/>
+              </w:rPr>
+              <w:t>Input an email address</w:t>
+            </w:r>
           </w:p>
         </w:tc>
         <w:tc>
           <w:tcPr>
-            <w:tcW w:w="2681" w:type="dxa"/>
+            <w:tcW w:w="2663" w:type="dxa"/>
           </w:tcPr>
           <w:p>
             <w:pPr>
@@ -4275,11 +4319,35 @@
                 <w:lang w:val="en-CA"/>
               </w:rPr>
             </w:pPr>
+            <w:r>
+              <w:rPr>
+                <w:sz w:val="24"/>
+                <w:szCs w:val="24"/>
+                <w:lang w:val="en-CA"/>
+              </w:rPr>
+              <w:t>Base story:</w:t>
+            </w:r>
+            <w:r>
+              <w:rPr>
+                <w:sz w:val="24"/>
+                <w:szCs w:val="24"/>
+                <w:lang w:val="en-CA"/>
+              </w:rPr>
+              <w:br/>
+            </w:r>
+            <w:r>
+              <w:rPr>
+                <w:sz w:val="24"/>
+                <w:szCs w:val="24"/>
+                <w:lang w:val="en-CA"/>
+              </w:rPr>
+              <w:t>Remove the email address from the input box</w:t>
+            </w:r>
           </w:p>
         </w:tc>
         <w:tc>
           <w:tcPr>
-            <w:tcW w:w="1843" w:type="dxa"/>
+            <w:tcW w:w="1825" w:type="dxa"/>
           </w:tcPr>
           <w:p>
             <w:pPr>
@@ -4287,16 +4355,48 @@
               <w:ind w:left="0"/>
               <w:cnfStyle w:val="000000000000" w:firstRow="0" w:lastRow="0" w:firstColumn="0" w:lastColumn="0" w:oddVBand="0" w:evenVBand="0" w:oddHBand="0" w:evenHBand="0" w:firstRowFirstColumn="0" w:firstRowLastColumn="0" w:lastRowFirstColumn="0" w:lastRowLastColumn="0"/>
               <w:rPr>
+                <w:b/>
+                <w:bCs/>
                 <w:sz w:val="32"/>
                 <w:szCs w:val="32"/>
                 <w:lang w:val="en-CA"/>
               </w:rPr>
             </w:pPr>
+            <w:r>
+              <w:rPr>
+                <w:b/>
+                <w:bCs/>
+                <w:sz w:val="32"/>
+                <w:szCs w:val="32"/>
+                <w:lang w:val="en-CA"/>
+              </w:rPr>
+              <w:t>MT4-</w:t>
+            </w:r>
+            <w:r>
+              <w:rPr>
+                <w:b/>
+                <w:bCs/>
+                <w:sz w:val="32"/>
+                <w:szCs w:val="32"/>
+                <w:lang w:val="en-CA"/>
+              </w:rPr>
+              <w:t>3</w:t>
+            </w:r>
+            <w:r>
+              <w:rPr>
+                <w:b/>
+                <w:bCs/>
+                <w:sz w:val="32"/>
+                <w:szCs w:val="32"/>
+                <w:lang w:val="en-CA"/>
+              </w:rPr>
+              <w:t>.A.1</w:t>
+            </w:r>
           </w:p>
         </w:tc>
         <w:tc>
           <w:tcPr>
-            <w:tcW w:w="3686" w:type="dxa"/>
+            <w:tcW w:w="3644" w:type="dxa"/>
           </w:tcPr>
           <w:p>
             <w:pPr>
@@ -4309,11 +4409,19 @@
                 <w:lang w:val="en-CA"/>
               </w:rPr>
             </w:pPr>
+            <w:r>
+              <w:rPr>
+                <w:sz w:val="32"/>
+                <w:szCs w:val="32"/>
+                <w:lang w:val="en-CA"/>
+              </w:rPr>
+              <w:t>Click on the “send” button</w:t>
+            </w:r>
           </w:p>
         </w:tc>
         <w:tc>
           <w:tcPr>
-            <w:tcW w:w="1455" w:type="dxa"/>
+            <w:tcW w:w="1453" w:type="dxa"/>
           </w:tcPr>
           <w:p>
             <w:pPr>
@@ -4326,11 +4434,19 @@
                 <w:lang w:val="en-CA"/>
               </w:rPr>
             </w:pPr>
+            <w:r>
+              <w:rPr>
+                <w:sz w:val="32"/>
+                <w:szCs w:val="32"/>
+                <w:lang w:val="en-CA"/>
+              </w:rPr>
+              <w:t>Manual</w:t>
+            </w:r>
           </w:p>
         </w:tc>
         <w:tc>
           <w:tcPr>
-            <w:tcW w:w="1134" w:type="dxa"/>
+            <w:tcW w:w="1228" w:type="dxa"/>
           </w:tcPr>
           <w:p>
             <w:pPr>
@@ -4343,11 +4459,19 @@
                 <w:lang w:val="en-CA"/>
               </w:rPr>
             </w:pPr>
+            <w:r>
+              <w:rPr>
+                <w:sz w:val="32"/>
+                <w:szCs w:val="32"/>
+                <w:lang w:val="en-CA"/>
+              </w:rPr>
+              <w:t>Written</w:t>
+            </w:r>
           </w:p>
         </w:tc>
         <w:tc>
           <w:tcPr>
-            <w:tcW w:w="819" w:type="dxa"/>
+            <w:tcW w:w="815" w:type="dxa"/>
           </w:tcPr>
           <w:p>
             <w:pPr>
@@ -4364,7 +4488,7 @@
         </w:tc>
         <w:tc>
           <w:tcPr>
-            <w:tcW w:w="850" w:type="dxa"/>
+            <w:tcW w:w="849" w:type="dxa"/>
           </w:tcPr>
           <w:p>
             <w:pPr>
@@ -4380,1423 +4504,7 @@
           </w:p>
         </w:tc>
       </w:tr>
-      <w:tr>
-        <w:trPr>
-          <w:cnfStyle w:val="000000100000" w:firstRow="0" w:lastRow="0" w:firstColumn="0" w:lastColumn="0" w:oddVBand="0" w:evenVBand="0" w:oddHBand="1" w:evenHBand="0" w:firstRowFirstColumn="0" w:firstRowLastColumn="0" w:lastRowFirstColumn="0" w:lastRowLastColumn="0"/>
-        </w:trPr>
-        <w:tc>
-          <w:tcPr>
-            <w:cnfStyle w:val="001000000000" w:firstRow="0" w:lastRow="0" w:firstColumn="1" w:lastColumn="0" w:oddVBand="0" w:evenVBand="0" w:oddHBand="0" w:evenHBand="0" w:firstRowFirstColumn="0" w:firstRowLastColumn="0" w:lastRowFirstColumn="0" w:lastRowLastColumn="0"/>
-            <w:tcW w:w="1675" w:type="dxa"/>
-          </w:tcPr>
-          <w:p>
-            <w:pPr>
-              <w:pStyle w:val="ListParagraph"/>
-              <w:ind w:left="0"/>
-              <w:rPr>
-                <w:sz w:val="32"/>
-                <w:szCs w:val="32"/>
-                <w:lang w:val="en-CA"/>
-              </w:rPr>
-            </w:pPr>
-          </w:p>
-        </w:tc>
-        <w:tc>
-          <w:tcPr>
-            <w:tcW w:w="2681" w:type="dxa"/>
-          </w:tcPr>
-          <w:p>
-            <w:pPr>
-              <w:pStyle w:val="ListParagraph"/>
-              <w:ind w:left="0"/>
-              <w:cnfStyle w:val="000000100000" w:firstRow="0" w:lastRow="0" w:firstColumn="0" w:lastColumn="0" w:oddVBand="0" w:evenVBand="0" w:oddHBand="1" w:evenHBand="0" w:firstRowFirstColumn="0" w:firstRowLastColumn="0" w:lastRowFirstColumn="0" w:lastRowLastColumn="0"/>
-              <w:rPr>
-                <w:sz w:val="32"/>
-                <w:szCs w:val="32"/>
-                <w:lang w:val="en-CA"/>
-              </w:rPr>
-            </w:pPr>
-          </w:p>
-        </w:tc>
-        <w:tc>
-          <w:tcPr>
-            <w:tcW w:w="1843" w:type="dxa"/>
-          </w:tcPr>
-          <w:p>
-            <w:pPr>
-              <w:pStyle w:val="ListParagraph"/>
-              <w:ind w:left="0"/>
-              <w:cnfStyle w:val="000000100000" w:firstRow="0" w:lastRow="0" w:firstColumn="0" w:lastColumn="0" w:oddVBand="0" w:evenVBand="0" w:oddHBand="1" w:evenHBand="0" w:firstRowFirstColumn="0" w:firstRowLastColumn="0" w:lastRowFirstColumn="0" w:lastRowLastColumn="0"/>
-              <w:rPr>
-                <w:sz w:val="32"/>
-                <w:szCs w:val="32"/>
-                <w:lang w:val="en-CA"/>
-              </w:rPr>
-            </w:pPr>
-          </w:p>
-        </w:tc>
-        <w:tc>
-          <w:tcPr>
-            <w:tcW w:w="3686" w:type="dxa"/>
-          </w:tcPr>
-          <w:p>
-            <w:pPr>
-              <w:pStyle w:val="ListParagraph"/>
-              <w:ind w:left="0"/>
-              <w:cnfStyle w:val="000000100000" w:firstRow="0" w:lastRow="0" w:firstColumn="0" w:lastColumn="0" w:oddVBand="0" w:evenVBand="0" w:oddHBand="1" w:evenHBand="0" w:firstRowFirstColumn="0" w:firstRowLastColumn="0" w:lastRowFirstColumn="0" w:lastRowLastColumn="0"/>
-              <w:rPr>
-                <w:sz w:val="32"/>
-                <w:szCs w:val="32"/>
-                <w:lang w:val="en-CA"/>
-              </w:rPr>
-            </w:pPr>
-          </w:p>
-        </w:tc>
-        <w:tc>
-          <w:tcPr>
-            <w:tcW w:w="1455" w:type="dxa"/>
-          </w:tcPr>
-          <w:p>
-            <w:pPr>
-              <w:pStyle w:val="ListParagraph"/>
-              <w:ind w:left="0"/>
-              <w:cnfStyle w:val="000000100000" w:firstRow="0" w:lastRow="0" w:firstColumn="0" w:lastColumn="0" w:oddVBand="0" w:evenVBand="0" w:oddHBand="1" w:evenHBand="0" w:firstRowFirstColumn="0" w:firstRowLastColumn="0" w:lastRowFirstColumn="0" w:lastRowLastColumn="0"/>
-              <w:rPr>
-                <w:sz w:val="32"/>
-                <w:szCs w:val="32"/>
-                <w:lang w:val="en-CA"/>
-              </w:rPr>
-            </w:pPr>
-          </w:p>
-        </w:tc>
-        <w:tc>
-          <w:tcPr>
-            <w:tcW w:w="1134" w:type="dxa"/>
-          </w:tcPr>
-          <w:p>
-            <w:pPr>
-              <w:pStyle w:val="ListParagraph"/>
-              <w:ind w:left="0"/>
-              <w:cnfStyle w:val="000000100000" w:firstRow="0" w:lastRow="0" w:firstColumn="0" w:lastColumn="0" w:oddVBand="0" w:evenVBand="0" w:oddHBand="1" w:evenHBand="0" w:firstRowFirstColumn="0" w:firstRowLastColumn="0" w:lastRowFirstColumn="0" w:lastRowLastColumn="0"/>
-              <w:rPr>
-                <w:sz w:val="32"/>
-                <w:szCs w:val="32"/>
-                <w:lang w:val="en-CA"/>
-              </w:rPr>
-            </w:pPr>
-          </w:p>
-        </w:tc>
-        <w:tc>
-          <w:tcPr>
-            <w:tcW w:w="819" w:type="dxa"/>
-          </w:tcPr>
-          <w:p>
-            <w:pPr>
-              <w:pStyle w:val="ListParagraph"/>
-              <w:ind w:left="0"/>
-              <w:cnfStyle w:val="000000100000" w:firstRow="0" w:lastRow="0" w:firstColumn="0" w:lastColumn="0" w:oddVBand="0" w:evenVBand="0" w:oddHBand="1" w:evenHBand="0" w:firstRowFirstColumn="0" w:firstRowLastColumn="0" w:lastRowFirstColumn="0" w:lastRowLastColumn="0"/>
-              <w:rPr>
-                <w:sz w:val="32"/>
-                <w:szCs w:val="32"/>
-                <w:lang w:val="en-CA"/>
-              </w:rPr>
-            </w:pPr>
-          </w:p>
-        </w:tc>
-        <w:tc>
-          <w:tcPr>
-            <w:tcW w:w="850" w:type="dxa"/>
-          </w:tcPr>
-          <w:p>
-            <w:pPr>
-              <w:pStyle w:val="ListParagraph"/>
-              <w:ind w:left="0"/>
-              <w:cnfStyle w:val="000000100000" w:firstRow="0" w:lastRow="0" w:firstColumn="0" w:lastColumn="0" w:oddVBand="0" w:evenVBand="0" w:oddHBand="1" w:evenHBand="0" w:firstRowFirstColumn="0" w:firstRowLastColumn="0" w:lastRowFirstColumn="0" w:lastRowLastColumn="0"/>
-              <w:rPr>
-                <w:sz w:val="32"/>
-                <w:szCs w:val="32"/>
-                <w:lang w:val="en-CA"/>
-              </w:rPr>
-            </w:pPr>
-          </w:p>
-        </w:tc>
-      </w:tr>
-      <w:tr>
-        <w:tc>
-          <w:tcPr>
-            <w:cnfStyle w:val="001000000000" w:firstRow="0" w:lastRow="0" w:firstColumn="1" w:lastColumn="0" w:oddVBand="0" w:evenVBand="0" w:oddHBand="0" w:evenHBand="0" w:firstRowFirstColumn="0" w:firstRowLastColumn="0" w:lastRowFirstColumn="0" w:lastRowLastColumn="0"/>
-            <w:tcW w:w="1675" w:type="dxa"/>
-          </w:tcPr>
-          <w:p>
-            <w:pPr>
-              <w:pStyle w:val="ListParagraph"/>
-              <w:ind w:left="0"/>
-              <w:rPr>
-                <w:sz w:val="32"/>
-                <w:szCs w:val="32"/>
-                <w:lang w:val="en-CA"/>
-              </w:rPr>
-            </w:pPr>
-          </w:p>
-        </w:tc>
-        <w:tc>
-          <w:tcPr>
-            <w:tcW w:w="2681" w:type="dxa"/>
-          </w:tcPr>
-          <w:p>
-            <w:pPr>
-              <w:pStyle w:val="ListParagraph"/>
-              <w:ind w:left="0"/>
-              <w:cnfStyle w:val="000000000000" w:firstRow="0" w:lastRow="0" w:firstColumn="0" w:lastColumn="0" w:oddVBand="0" w:evenVBand="0" w:oddHBand="0" w:evenHBand="0" w:firstRowFirstColumn="0" w:firstRowLastColumn="0" w:lastRowFirstColumn="0" w:lastRowLastColumn="0"/>
-              <w:rPr>
-                <w:sz w:val="32"/>
-                <w:szCs w:val="32"/>
-                <w:lang w:val="en-CA"/>
-              </w:rPr>
-            </w:pPr>
-          </w:p>
-        </w:tc>
-        <w:tc>
-          <w:tcPr>
-            <w:tcW w:w="1843" w:type="dxa"/>
-          </w:tcPr>
-          <w:p>
-            <w:pPr>
-              <w:pStyle w:val="ListParagraph"/>
-              <w:ind w:left="0"/>
-              <w:cnfStyle w:val="000000000000" w:firstRow="0" w:lastRow="0" w:firstColumn="0" w:lastColumn="0" w:oddVBand="0" w:evenVBand="0" w:oddHBand="0" w:evenHBand="0" w:firstRowFirstColumn="0" w:firstRowLastColumn="0" w:lastRowFirstColumn="0" w:lastRowLastColumn="0"/>
-              <w:rPr>
-                <w:sz w:val="32"/>
-                <w:szCs w:val="32"/>
-                <w:lang w:val="en-CA"/>
-              </w:rPr>
-            </w:pPr>
-          </w:p>
-        </w:tc>
-        <w:tc>
-          <w:tcPr>
-            <w:tcW w:w="3686" w:type="dxa"/>
-          </w:tcPr>
-          <w:p>
-            <w:pPr>
-              <w:pStyle w:val="ListParagraph"/>
-              <w:ind w:left="0"/>
-              <w:cnfStyle w:val="000000000000" w:firstRow="0" w:lastRow="0" w:firstColumn="0" w:lastColumn="0" w:oddVBand="0" w:evenVBand="0" w:oddHBand="0" w:evenHBand="0" w:firstRowFirstColumn="0" w:firstRowLastColumn="0" w:lastRowFirstColumn="0" w:lastRowLastColumn="0"/>
-              <w:rPr>
-                <w:sz w:val="32"/>
-                <w:szCs w:val="32"/>
-                <w:lang w:val="en-CA"/>
-              </w:rPr>
-            </w:pPr>
-          </w:p>
-        </w:tc>
-        <w:tc>
-          <w:tcPr>
-            <w:tcW w:w="1455" w:type="dxa"/>
-          </w:tcPr>
-          <w:p>
-            <w:pPr>
-              <w:pStyle w:val="ListParagraph"/>
-              <w:ind w:left="0"/>
-              <w:cnfStyle w:val="000000000000" w:firstRow="0" w:lastRow="0" w:firstColumn="0" w:lastColumn="0" w:oddVBand="0" w:evenVBand="0" w:oddHBand="0" w:evenHBand="0" w:firstRowFirstColumn="0" w:firstRowLastColumn="0" w:lastRowFirstColumn="0" w:lastRowLastColumn="0"/>
-              <w:rPr>
-                <w:sz w:val="32"/>
-                <w:szCs w:val="32"/>
-                <w:lang w:val="en-CA"/>
-              </w:rPr>
-            </w:pPr>
-          </w:p>
-        </w:tc>
-        <w:tc>
-          <w:tcPr>
-            <w:tcW w:w="1134" w:type="dxa"/>
-          </w:tcPr>
-          <w:p>
-            <w:pPr>
-              <w:pStyle w:val="ListParagraph"/>
-              <w:ind w:left="0"/>
-              <w:cnfStyle w:val="000000000000" w:firstRow="0" w:lastRow="0" w:firstColumn="0" w:lastColumn="0" w:oddVBand="0" w:evenVBand="0" w:oddHBand="0" w:evenHBand="0" w:firstRowFirstColumn="0" w:firstRowLastColumn="0" w:lastRowFirstColumn="0" w:lastRowLastColumn="0"/>
-              <w:rPr>
-                <w:sz w:val="32"/>
-                <w:szCs w:val="32"/>
-                <w:lang w:val="en-CA"/>
-              </w:rPr>
-            </w:pPr>
-          </w:p>
-        </w:tc>
-        <w:tc>
-          <w:tcPr>
-            <w:tcW w:w="819" w:type="dxa"/>
-          </w:tcPr>
-          <w:p>
-            <w:pPr>
-              <w:pStyle w:val="ListParagraph"/>
-              <w:ind w:left="0"/>
-              <w:cnfStyle w:val="000000000000" w:firstRow="0" w:lastRow="0" w:firstColumn="0" w:lastColumn="0" w:oddVBand="0" w:evenVBand="0" w:oddHBand="0" w:evenHBand="0" w:firstRowFirstColumn="0" w:firstRowLastColumn="0" w:lastRowFirstColumn="0" w:lastRowLastColumn="0"/>
-              <w:rPr>
-                <w:sz w:val="32"/>
-                <w:szCs w:val="32"/>
-                <w:lang w:val="en-CA"/>
-              </w:rPr>
-            </w:pPr>
-          </w:p>
-        </w:tc>
-        <w:tc>
-          <w:tcPr>
-            <w:tcW w:w="850" w:type="dxa"/>
-          </w:tcPr>
-          <w:p>
-            <w:pPr>
-              <w:pStyle w:val="ListParagraph"/>
-              <w:ind w:left="0"/>
-              <w:cnfStyle w:val="000000000000" w:firstRow="0" w:lastRow="0" w:firstColumn="0" w:lastColumn="0" w:oddVBand="0" w:evenVBand="0" w:oddHBand="0" w:evenHBand="0" w:firstRowFirstColumn="0" w:firstRowLastColumn="0" w:lastRowFirstColumn="0" w:lastRowLastColumn="0"/>
-              <w:rPr>
-                <w:sz w:val="32"/>
-                <w:szCs w:val="32"/>
-                <w:lang w:val="en-CA"/>
-              </w:rPr>
-            </w:pPr>
-          </w:p>
-        </w:tc>
-      </w:tr>
-      <w:tr>
-        <w:trPr>
-          <w:cnfStyle w:val="000000100000" w:firstRow="0" w:lastRow="0" w:firstColumn="0" w:lastColumn="0" w:oddVBand="0" w:evenVBand="0" w:oddHBand="1" w:evenHBand="0" w:firstRowFirstColumn="0" w:firstRowLastColumn="0" w:lastRowFirstColumn="0" w:lastRowLastColumn="0"/>
-        </w:trPr>
-        <w:tc>
-          <w:tcPr>
-            <w:cnfStyle w:val="001000000000" w:firstRow="0" w:lastRow="0" w:firstColumn="1" w:lastColumn="0" w:oddVBand="0" w:evenVBand="0" w:oddHBand="0" w:evenHBand="0" w:firstRowFirstColumn="0" w:firstRowLastColumn="0" w:lastRowFirstColumn="0" w:lastRowLastColumn="0"/>
-            <w:tcW w:w="1675" w:type="dxa"/>
-          </w:tcPr>
-          <w:p>
-            <w:pPr>
-              <w:pStyle w:val="ListParagraph"/>
-              <w:ind w:left="0"/>
-              <w:rPr>
-                <w:sz w:val="32"/>
-                <w:szCs w:val="32"/>
-                <w:lang w:val="en-CA"/>
-              </w:rPr>
-            </w:pPr>
-          </w:p>
-        </w:tc>
-        <w:tc>
-          <w:tcPr>
-            <w:tcW w:w="2681" w:type="dxa"/>
-          </w:tcPr>
-          <w:p>
-            <w:pPr>
-              <w:pStyle w:val="ListParagraph"/>
-              <w:ind w:left="0"/>
-              <w:cnfStyle w:val="000000100000" w:firstRow="0" w:lastRow="0" w:firstColumn="0" w:lastColumn="0" w:oddVBand="0" w:evenVBand="0" w:oddHBand="1" w:evenHBand="0" w:firstRowFirstColumn="0" w:firstRowLastColumn="0" w:lastRowFirstColumn="0" w:lastRowLastColumn="0"/>
-              <w:rPr>
-                <w:sz w:val="32"/>
-                <w:szCs w:val="32"/>
-                <w:lang w:val="en-CA"/>
-              </w:rPr>
-            </w:pPr>
-          </w:p>
-        </w:tc>
-        <w:tc>
-          <w:tcPr>
-            <w:tcW w:w="1843" w:type="dxa"/>
-          </w:tcPr>
-          <w:p>
-            <w:pPr>
-              <w:pStyle w:val="ListParagraph"/>
-              <w:ind w:left="0"/>
-              <w:cnfStyle w:val="000000100000" w:firstRow="0" w:lastRow="0" w:firstColumn="0" w:lastColumn="0" w:oddVBand="0" w:evenVBand="0" w:oddHBand="1" w:evenHBand="0" w:firstRowFirstColumn="0" w:firstRowLastColumn="0" w:lastRowFirstColumn="0" w:lastRowLastColumn="0"/>
-              <w:rPr>
-                <w:sz w:val="32"/>
-                <w:szCs w:val="32"/>
-                <w:lang w:val="en-CA"/>
-              </w:rPr>
-            </w:pPr>
-          </w:p>
-        </w:tc>
-        <w:tc>
-          <w:tcPr>
-            <w:tcW w:w="3686" w:type="dxa"/>
-          </w:tcPr>
-          <w:p>
-            <w:pPr>
-              <w:pStyle w:val="ListParagraph"/>
-              <w:ind w:left="0"/>
-              <w:cnfStyle w:val="000000100000" w:firstRow="0" w:lastRow="0" w:firstColumn="0" w:lastColumn="0" w:oddVBand="0" w:evenVBand="0" w:oddHBand="1" w:evenHBand="0" w:firstRowFirstColumn="0" w:firstRowLastColumn="0" w:lastRowFirstColumn="0" w:lastRowLastColumn="0"/>
-              <w:rPr>
-                <w:sz w:val="32"/>
-                <w:szCs w:val="32"/>
-                <w:lang w:val="en-CA"/>
-              </w:rPr>
-            </w:pPr>
-          </w:p>
-        </w:tc>
-        <w:tc>
-          <w:tcPr>
-            <w:tcW w:w="1455" w:type="dxa"/>
-          </w:tcPr>
-          <w:p>
-            <w:pPr>
-              <w:pStyle w:val="ListParagraph"/>
-              <w:ind w:left="0"/>
-              <w:cnfStyle w:val="000000100000" w:firstRow="0" w:lastRow="0" w:firstColumn="0" w:lastColumn="0" w:oddVBand="0" w:evenVBand="0" w:oddHBand="1" w:evenHBand="0" w:firstRowFirstColumn="0" w:firstRowLastColumn="0" w:lastRowFirstColumn="0" w:lastRowLastColumn="0"/>
-              <w:rPr>
-                <w:sz w:val="32"/>
-                <w:szCs w:val="32"/>
-                <w:lang w:val="en-CA"/>
-              </w:rPr>
-            </w:pPr>
-          </w:p>
-        </w:tc>
-        <w:tc>
-          <w:tcPr>
-            <w:tcW w:w="1134" w:type="dxa"/>
-          </w:tcPr>
-          <w:p>
-            <w:pPr>
-              <w:pStyle w:val="ListParagraph"/>
-              <w:ind w:left="0"/>
-              <w:cnfStyle w:val="000000100000" w:firstRow="0" w:lastRow="0" w:firstColumn="0" w:lastColumn="0" w:oddVBand="0" w:evenVBand="0" w:oddHBand="1" w:evenHBand="0" w:firstRowFirstColumn="0" w:firstRowLastColumn="0" w:lastRowFirstColumn="0" w:lastRowLastColumn="0"/>
-              <w:rPr>
-                <w:sz w:val="32"/>
-                <w:szCs w:val="32"/>
-                <w:lang w:val="en-CA"/>
-              </w:rPr>
-            </w:pPr>
-          </w:p>
-        </w:tc>
-        <w:tc>
-          <w:tcPr>
-            <w:tcW w:w="819" w:type="dxa"/>
-          </w:tcPr>
-          <w:p>
-            <w:pPr>
-              <w:pStyle w:val="ListParagraph"/>
-              <w:ind w:left="0"/>
-              <w:cnfStyle w:val="000000100000" w:firstRow="0" w:lastRow="0" w:firstColumn="0" w:lastColumn="0" w:oddVBand="0" w:evenVBand="0" w:oddHBand="1" w:evenHBand="0" w:firstRowFirstColumn="0" w:firstRowLastColumn="0" w:lastRowFirstColumn="0" w:lastRowLastColumn="0"/>
-              <w:rPr>
-                <w:sz w:val="32"/>
-                <w:szCs w:val="32"/>
-                <w:lang w:val="en-CA"/>
-              </w:rPr>
-            </w:pPr>
-          </w:p>
-        </w:tc>
-        <w:tc>
-          <w:tcPr>
-            <w:tcW w:w="850" w:type="dxa"/>
-          </w:tcPr>
-          <w:p>
-            <w:pPr>
-              <w:pStyle w:val="ListParagraph"/>
-              <w:ind w:left="0"/>
-              <w:cnfStyle w:val="000000100000" w:firstRow="0" w:lastRow="0" w:firstColumn="0" w:lastColumn="0" w:oddVBand="0" w:evenVBand="0" w:oddHBand="1" w:evenHBand="0" w:firstRowFirstColumn="0" w:firstRowLastColumn="0" w:lastRowFirstColumn="0" w:lastRowLastColumn="0"/>
-              <w:rPr>
-                <w:sz w:val="32"/>
-                <w:szCs w:val="32"/>
-                <w:lang w:val="en-CA"/>
-              </w:rPr>
-            </w:pPr>
-          </w:p>
-        </w:tc>
-      </w:tr>
-      <w:tr>
-        <w:tc>
-          <w:tcPr>
-            <w:cnfStyle w:val="001000000000" w:firstRow="0" w:lastRow="0" w:firstColumn="1" w:lastColumn="0" w:oddVBand="0" w:evenVBand="0" w:oddHBand="0" w:evenHBand="0" w:firstRowFirstColumn="0" w:firstRowLastColumn="0" w:lastRowFirstColumn="0" w:lastRowLastColumn="0"/>
-            <w:tcW w:w="1675" w:type="dxa"/>
-          </w:tcPr>
-          <w:p>
-            <w:pPr>
-              <w:pStyle w:val="ListParagraph"/>
-              <w:ind w:left="0"/>
-              <w:rPr>
-                <w:sz w:val="32"/>
-                <w:szCs w:val="32"/>
-                <w:lang w:val="en-CA"/>
-              </w:rPr>
-            </w:pPr>
-          </w:p>
-        </w:tc>
-        <w:tc>
-          <w:tcPr>
-            <w:tcW w:w="2681" w:type="dxa"/>
-          </w:tcPr>
-          <w:p>
-            <w:pPr>
-              <w:pStyle w:val="ListParagraph"/>
-              <w:ind w:left="0"/>
-              <w:cnfStyle w:val="000000000000" w:firstRow="0" w:lastRow="0" w:firstColumn="0" w:lastColumn="0" w:oddVBand="0" w:evenVBand="0" w:oddHBand="0" w:evenHBand="0" w:firstRowFirstColumn="0" w:firstRowLastColumn="0" w:lastRowFirstColumn="0" w:lastRowLastColumn="0"/>
-              <w:rPr>
-                <w:sz w:val="32"/>
-                <w:szCs w:val="32"/>
-                <w:lang w:val="en-CA"/>
-              </w:rPr>
-            </w:pPr>
-          </w:p>
-        </w:tc>
-        <w:tc>
-          <w:tcPr>
-            <w:tcW w:w="1843" w:type="dxa"/>
-          </w:tcPr>
-          <w:p>
-            <w:pPr>
-              <w:pStyle w:val="ListParagraph"/>
-              <w:ind w:left="0"/>
-              <w:cnfStyle w:val="000000000000" w:firstRow="0" w:lastRow="0" w:firstColumn="0" w:lastColumn="0" w:oddVBand="0" w:evenVBand="0" w:oddHBand="0" w:evenHBand="0" w:firstRowFirstColumn="0" w:firstRowLastColumn="0" w:lastRowFirstColumn="0" w:lastRowLastColumn="0"/>
-              <w:rPr>
-                <w:sz w:val="32"/>
-                <w:szCs w:val="32"/>
-                <w:lang w:val="en-CA"/>
-              </w:rPr>
-            </w:pPr>
-          </w:p>
-        </w:tc>
-        <w:tc>
-          <w:tcPr>
-            <w:tcW w:w="3686" w:type="dxa"/>
-          </w:tcPr>
-          <w:p>
-            <w:pPr>
-              <w:pStyle w:val="ListParagraph"/>
-              <w:ind w:left="0"/>
-              <w:cnfStyle w:val="000000000000" w:firstRow="0" w:lastRow="0" w:firstColumn="0" w:lastColumn="0" w:oddVBand="0" w:evenVBand="0" w:oddHBand="0" w:evenHBand="0" w:firstRowFirstColumn="0" w:firstRowLastColumn="0" w:lastRowFirstColumn="0" w:lastRowLastColumn="0"/>
-              <w:rPr>
-                <w:sz w:val="32"/>
-                <w:szCs w:val="32"/>
-                <w:lang w:val="en-CA"/>
-              </w:rPr>
-            </w:pPr>
-          </w:p>
-        </w:tc>
-        <w:tc>
-          <w:tcPr>
-            <w:tcW w:w="1455" w:type="dxa"/>
-          </w:tcPr>
-          <w:p>
-            <w:pPr>
-              <w:pStyle w:val="ListParagraph"/>
-              <w:ind w:left="0"/>
-              <w:cnfStyle w:val="000000000000" w:firstRow="0" w:lastRow="0" w:firstColumn="0" w:lastColumn="0" w:oddVBand="0" w:evenVBand="0" w:oddHBand="0" w:evenHBand="0" w:firstRowFirstColumn="0" w:firstRowLastColumn="0" w:lastRowFirstColumn="0" w:lastRowLastColumn="0"/>
-              <w:rPr>
-                <w:sz w:val="32"/>
-                <w:szCs w:val="32"/>
-                <w:lang w:val="en-CA"/>
-              </w:rPr>
-            </w:pPr>
-          </w:p>
-        </w:tc>
-        <w:tc>
-          <w:tcPr>
-            <w:tcW w:w="1134" w:type="dxa"/>
-          </w:tcPr>
-          <w:p>
-            <w:pPr>
-              <w:pStyle w:val="ListParagraph"/>
-              <w:ind w:left="0"/>
-              <w:cnfStyle w:val="000000000000" w:firstRow="0" w:lastRow="0" w:firstColumn="0" w:lastColumn="0" w:oddVBand="0" w:evenVBand="0" w:oddHBand="0" w:evenHBand="0" w:firstRowFirstColumn="0" w:firstRowLastColumn="0" w:lastRowFirstColumn="0" w:lastRowLastColumn="0"/>
-              <w:rPr>
-                <w:sz w:val="32"/>
-                <w:szCs w:val="32"/>
-                <w:lang w:val="en-CA"/>
-              </w:rPr>
-            </w:pPr>
-          </w:p>
-        </w:tc>
-        <w:tc>
-          <w:tcPr>
-            <w:tcW w:w="819" w:type="dxa"/>
-          </w:tcPr>
-          <w:p>
-            <w:pPr>
-              <w:pStyle w:val="ListParagraph"/>
-              <w:ind w:left="0"/>
-              <w:cnfStyle w:val="000000000000" w:firstRow="0" w:lastRow="0" w:firstColumn="0" w:lastColumn="0" w:oddVBand="0" w:evenVBand="0" w:oddHBand="0" w:evenHBand="0" w:firstRowFirstColumn="0" w:firstRowLastColumn="0" w:lastRowFirstColumn="0" w:lastRowLastColumn="0"/>
-              <w:rPr>
-                <w:sz w:val="32"/>
-                <w:szCs w:val="32"/>
-                <w:lang w:val="en-CA"/>
-              </w:rPr>
-            </w:pPr>
-          </w:p>
-        </w:tc>
-        <w:tc>
-          <w:tcPr>
-            <w:tcW w:w="850" w:type="dxa"/>
-          </w:tcPr>
-          <w:p>
-            <w:pPr>
-              <w:pStyle w:val="ListParagraph"/>
-              <w:ind w:left="0"/>
-              <w:cnfStyle w:val="000000000000" w:firstRow="0" w:lastRow="0" w:firstColumn="0" w:lastColumn="0" w:oddVBand="0" w:evenVBand="0" w:oddHBand="0" w:evenHBand="0" w:firstRowFirstColumn="0" w:firstRowLastColumn="0" w:lastRowFirstColumn="0" w:lastRowLastColumn="0"/>
-              <w:rPr>
-                <w:sz w:val="32"/>
-                <w:szCs w:val="32"/>
-                <w:lang w:val="en-CA"/>
-              </w:rPr>
-            </w:pPr>
-          </w:p>
-        </w:tc>
-      </w:tr>
-      <w:tr>
-        <w:trPr>
-          <w:cnfStyle w:val="000000100000" w:firstRow="0" w:lastRow="0" w:firstColumn="0" w:lastColumn="0" w:oddVBand="0" w:evenVBand="0" w:oddHBand="1" w:evenHBand="0" w:firstRowFirstColumn="0" w:firstRowLastColumn="0" w:lastRowFirstColumn="0" w:lastRowLastColumn="0"/>
-        </w:trPr>
-        <w:tc>
-          <w:tcPr>
-            <w:cnfStyle w:val="001000000000" w:firstRow="0" w:lastRow="0" w:firstColumn="1" w:lastColumn="0" w:oddVBand="0" w:evenVBand="0" w:oddHBand="0" w:evenHBand="0" w:firstRowFirstColumn="0" w:firstRowLastColumn="0" w:lastRowFirstColumn="0" w:lastRowLastColumn="0"/>
-            <w:tcW w:w="1675" w:type="dxa"/>
-          </w:tcPr>
-          <w:p>
-            <w:pPr>
-              <w:pStyle w:val="ListParagraph"/>
-              <w:ind w:left="0"/>
-              <w:rPr>
-                <w:sz w:val="32"/>
-                <w:szCs w:val="32"/>
-                <w:lang w:val="en-CA"/>
-              </w:rPr>
-            </w:pPr>
-          </w:p>
-        </w:tc>
-        <w:tc>
-          <w:tcPr>
-            <w:tcW w:w="2681" w:type="dxa"/>
-          </w:tcPr>
-          <w:p>
-            <w:pPr>
-              <w:pStyle w:val="ListParagraph"/>
-              <w:ind w:left="0"/>
-              <w:cnfStyle w:val="000000100000" w:firstRow="0" w:lastRow="0" w:firstColumn="0" w:lastColumn="0" w:oddVBand="0" w:evenVBand="0" w:oddHBand="1" w:evenHBand="0" w:firstRowFirstColumn="0" w:firstRowLastColumn="0" w:lastRowFirstColumn="0" w:lastRowLastColumn="0"/>
-              <w:rPr>
-                <w:sz w:val="32"/>
-                <w:szCs w:val="32"/>
-                <w:lang w:val="en-CA"/>
-              </w:rPr>
-            </w:pPr>
-          </w:p>
-        </w:tc>
-        <w:tc>
-          <w:tcPr>
-            <w:tcW w:w="1843" w:type="dxa"/>
-          </w:tcPr>
-          <w:p>
-            <w:pPr>
-              <w:pStyle w:val="ListParagraph"/>
-              <w:ind w:left="0"/>
-              <w:cnfStyle w:val="000000100000" w:firstRow="0" w:lastRow="0" w:firstColumn="0" w:lastColumn="0" w:oddVBand="0" w:evenVBand="0" w:oddHBand="1" w:evenHBand="0" w:firstRowFirstColumn="0" w:firstRowLastColumn="0" w:lastRowFirstColumn="0" w:lastRowLastColumn="0"/>
-              <w:rPr>
-                <w:sz w:val="32"/>
-                <w:szCs w:val="32"/>
-                <w:lang w:val="en-CA"/>
-              </w:rPr>
-            </w:pPr>
-          </w:p>
-        </w:tc>
-        <w:tc>
-          <w:tcPr>
-            <w:tcW w:w="3686" w:type="dxa"/>
-          </w:tcPr>
-          <w:p>
-            <w:pPr>
-              <w:pStyle w:val="ListParagraph"/>
-              <w:ind w:left="0"/>
-              <w:cnfStyle w:val="000000100000" w:firstRow="0" w:lastRow="0" w:firstColumn="0" w:lastColumn="0" w:oddVBand="0" w:evenVBand="0" w:oddHBand="1" w:evenHBand="0" w:firstRowFirstColumn="0" w:firstRowLastColumn="0" w:lastRowFirstColumn="0" w:lastRowLastColumn="0"/>
-              <w:rPr>
-                <w:sz w:val="32"/>
-                <w:szCs w:val="32"/>
-                <w:lang w:val="en-CA"/>
-              </w:rPr>
-            </w:pPr>
-          </w:p>
-        </w:tc>
-        <w:tc>
-          <w:tcPr>
-            <w:tcW w:w="1455" w:type="dxa"/>
-          </w:tcPr>
-          <w:p>
-            <w:pPr>
-              <w:pStyle w:val="ListParagraph"/>
-              <w:ind w:left="0"/>
-              <w:cnfStyle w:val="000000100000" w:firstRow="0" w:lastRow="0" w:firstColumn="0" w:lastColumn="0" w:oddVBand="0" w:evenVBand="0" w:oddHBand="1" w:evenHBand="0" w:firstRowFirstColumn="0" w:firstRowLastColumn="0" w:lastRowFirstColumn="0" w:lastRowLastColumn="0"/>
-              <w:rPr>
-                <w:sz w:val="32"/>
-                <w:szCs w:val="32"/>
-                <w:lang w:val="en-CA"/>
-              </w:rPr>
-            </w:pPr>
-          </w:p>
-        </w:tc>
-        <w:tc>
-          <w:tcPr>
-            <w:tcW w:w="1134" w:type="dxa"/>
-          </w:tcPr>
-          <w:p>
-            <w:pPr>
-              <w:pStyle w:val="ListParagraph"/>
-              <w:ind w:left="0"/>
-              <w:cnfStyle w:val="000000100000" w:firstRow="0" w:lastRow="0" w:firstColumn="0" w:lastColumn="0" w:oddVBand="0" w:evenVBand="0" w:oddHBand="1" w:evenHBand="0" w:firstRowFirstColumn="0" w:firstRowLastColumn="0" w:lastRowFirstColumn="0" w:lastRowLastColumn="0"/>
-              <w:rPr>
-                <w:sz w:val="32"/>
-                <w:szCs w:val="32"/>
-                <w:lang w:val="en-CA"/>
-              </w:rPr>
-            </w:pPr>
-          </w:p>
-        </w:tc>
-        <w:tc>
-          <w:tcPr>
-            <w:tcW w:w="819" w:type="dxa"/>
-          </w:tcPr>
-          <w:p>
-            <w:pPr>
-              <w:pStyle w:val="ListParagraph"/>
-              <w:ind w:left="0"/>
-              <w:cnfStyle w:val="000000100000" w:firstRow="0" w:lastRow="0" w:firstColumn="0" w:lastColumn="0" w:oddVBand="0" w:evenVBand="0" w:oddHBand="1" w:evenHBand="0" w:firstRowFirstColumn="0" w:firstRowLastColumn="0" w:lastRowFirstColumn="0" w:lastRowLastColumn="0"/>
-              <w:rPr>
-                <w:sz w:val="32"/>
-                <w:szCs w:val="32"/>
-                <w:lang w:val="en-CA"/>
-              </w:rPr>
-            </w:pPr>
-          </w:p>
-        </w:tc>
-        <w:tc>
-          <w:tcPr>
-            <w:tcW w:w="850" w:type="dxa"/>
-          </w:tcPr>
-          <w:p>
-            <w:pPr>
-              <w:pStyle w:val="ListParagraph"/>
-              <w:ind w:left="0"/>
-              <w:cnfStyle w:val="000000100000" w:firstRow="0" w:lastRow="0" w:firstColumn="0" w:lastColumn="0" w:oddVBand="0" w:evenVBand="0" w:oddHBand="1" w:evenHBand="0" w:firstRowFirstColumn="0" w:firstRowLastColumn="0" w:lastRowFirstColumn="0" w:lastRowLastColumn="0"/>
-              <w:rPr>
-                <w:sz w:val="32"/>
-                <w:szCs w:val="32"/>
-                <w:lang w:val="en-CA"/>
-              </w:rPr>
-            </w:pPr>
-          </w:p>
-        </w:tc>
-      </w:tr>
-      <w:tr>
-        <w:tc>
-          <w:tcPr>
-            <w:cnfStyle w:val="001000000000" w:firstRow="0" w:lastRow="0" w:firstColumn="1" w:lastColumn="0" w:oddVBand="0" w:evenVBand="0" w:oddHBand="0" w:evenHBand="0" w:firstRowFirstColumn="0" w:firstRowLastColumn="0" w:lastRowFirstColumn="0" w:lastRowLastColumn="0"/>
-            <w:tcW w:w="1675" w:type="dxa"/>
-          </w:tcPr>
-          <w:p>
-            <w:pPr>
-              <w:pStyle w:val="ListParagraph"/>
-              <w:ind w:left="0"/>
-              <w:rPr>
-                <w:sz w:val="32"/>
-                <w:szCs w:val="32"/>
-                <w:lang w:val="en-CA"/>
-              </w:rPr>
-            </w:pPr>
-          </w:p>
-        </w:tc>
-        <w:tc>
-          <w:tcPr>
-            <w:tcW w:w="2681" w:type="dxa"/>
-          </w:tcPr>
-          <w:p>
-            <w:pPr>
-              <w:pStyle w:val="ListParagraph"/>
-              <w:ind w:left="0"/>
-              <w:cnfStyle w:val="000000000000" w:firstRow="0" w:lastRow="0" w:firstColumn="0" w:lastColumn="0" w:oddVBand="0" w:evenVBand="0" w:oddHBand="0" w:evenHBand="0" w:firstRowFirstColumn="0" w:firstRowLastColumn="0" w:lastRowFirstColumn="0" w:lastRowLastColumn="0"/>
-              <w:rPr>
-                <w:sz w:val="32"/>
-                <w:szCs w:val="32"/>
-                <w:lang w:val="en-CA"/>
-              </w:rPr>
-            </w:pPr>
-          </w:p>
-        </w:tc>
-        <w:tc>
-          <w:tcPr>
-            <w:tcW w:w="1843" w:type="dxa"/>
-          </w:tcPr>
-          <w:p>
-            <w:pPr>
-              <w:pStyle w:val="ListParagraph"/>
-              <w:ind w:left="0"/>
-              <w:cnfStyle w:val="000000000000" w:firstRow="0" w:lastRow="0" w:firstColumn="0" w:lastColumn="0" w:oddVBand="0" w:evenVBand="0" w:oddHBand="0" w:evenHBand="0" w:firstRowFirstColumn="0" w:firstRowLastColumn="0" w:lastRowFirstColumn="0" w:lastRowLastColumn="0"/>
-              <w:rPr>
-                <w:sz w:val="32"/>
-                <w:szCs w:val="32"/>
-                <w:lang w:val="en-CA"/>
-              </w:rPr>
-            </w:pPr>
-          </w:p>
-        </w:tc>
-        <w:tc>
-          <w:tcPr>
-            <w:tcW w:w="3686" w:type="dxa"/>
-          </w:tcPr>
-          <w:p>
-            <w:pPr>
-              <w:pStyle w:val="ListParagraph"/>
-              <w:ind w:left="0"/>
-              <w:cnfStyle w:val="000000000000" w:firstRow="0" w:lastRow="0" w:firstColumn="0" w:lastColumn="0" w:oddVBand="0" w:evenVBand="0" w:oddHBand="0" w:evenHBand="0" w:firstRowFirstColumn="0" w:firstRowLastColumn="0" w:lastRowFirstColumn="0" w:lastRowLastColumn="0"/>
-              <w:rPr>
-                <w:sz w:val="32"/>
-                <w:szCs w:val="32"/>
-                <w:lang w:val="en-CA"/>
-              </w:rPr>
-            </w:pPr>
-          </w:p>
-        </w:tc>
-        <w:tc>
-          <w:tcPr>
-            <w:tcW w:w="1455" w:type="dxa"/>
-          </w:tcPr>
-          <w:p>
-            <w:pPr>
-              <w:pStyle w:val="ListParagraph"/>
-              <w:ind w:left="0"/>
-              <w:cnfStyle w:val="000000000000" w:firstRow="0" w:lastRow="0" w:firstColumn="0" w:lastColumn="0" w:oddVBand="0" w:evenVBand="0" w:oddHBand="0" w:evenHBand="0" w:firstRowFirstColumn="0" w:firstRowLastColumn="0" w:lastRowFirstColumn="0" w:lastRowLastColumn="0"/>
-              <w:rPr>
-                <w:sz w:val="32"/>
-                <w:szCs w:val="32"/>
-                <w:lang w:val="en-CA"/>
-              </w:rPr>
-            </w:pPr>
-          </w:p>
-        </w:tc>
-        <w:tc>
-          <w:tcPr>
-            <w:tcW w:w="1134" w:type="dxa"/>
-          </w:tcPr>
-          <w:p>
-            <w:pPr>
-              <w:pStyle w:val="ListParagraph"/>
-              <w:ind w:left="0"/>
-              <w:cnfStyle w:val="000000000000" w:firstRow="0" w:lastRow="0" w:firstColumn="0" w:lastColumn="0" w:oddVBand="0" w:evenVBand="0" w:oddHBand="0" w:evenHBand="0" w:firstRowFirstColumn="0" w:firstRowLastColumn="0" w:lastRowFirstColumn="0" w:lastRowLastColumn="0"/>
-              <w:rPr>
-                <w:sz w:val="32"/>
-                <w:szCs w:val="32"/>
-                <w:lang w:val="en-CA"/>
-              </w:rPr>
-            </w:pPr>
-          </w:p>
-        </w:tc>
-        <w:tc>
-          <w:tcPr>
-            <w:tcW w:w="819" w:type="dxa"/>
-          </w:tcPr>
-          <w:p>
-            <w:pPr>
-              <w:pStyle w:val="ListParagraph"/>
-              <w:ind w:left="0"/>
-              <w:cnfStyle w:val="000000000000" w:firstRow="0" w:lastRow="0" w:firstColumn="0" w:lastColumn="0" w:oddVBand="0" w:evenVBand="0" w:oddHBand="0" w:evenHBand="0" w:firstRowFirstColumn="0" w:firstRowLastColumn="0" w:lastRowFirstColumn="0" w:lastRowLastColumn="0"/>
-              <w:rPr>
-                <w:sz w:val="32"/>
-                <w:szCs w:val="32"/>
-                <w:lang w:val="en-CA"/>
-              </w:rPr>
-            </w:pPr>
-          </w:p>
-        </w:tc>
-        <w:tc>
-          <w:tcPr>
-            <w:tcW w:w="850" w:type="dxa"/>
-          </w:tcPr>
-          <w:p>
-            <w:pPr>
-              <w:pStyle w:val="ListParagraph"/>
-              <w:ind w:left="0"/>
-              <w:cnfStyle w:val="000000000000" w:firstRow="0" w:lastRow="0" w:firstColumn="0" w:lastColumn="0" w:oddVBand="0" w:evenVBand="0" w:oddHBand="0" w:evenHBand="0" w:firstRowFirstColumn="0" w:firstRowLastColumn="0" w:lastRowFirstColumn="0" w:lastRowLastColumn="0"/>
-              <w:rPr>
-                <w:sz w:val="32"/>
-                <w:szCs w:val="32"/>
-                <w:lang w:val="en-CA"/>
-              </w:rPr>
-            </w:pPr>
-          </w:p>
-        </w:tc>
-      </w:tr>
-      <w:tr>
-        <w:trPr>
-          <w:cnfStyle w:val="000000100000" w:firstRow="0" w:lastRow="0" w:firstColumn="0" w:lastColumn="0" w:oddVBand="0" w:evenVBand="0" w:oddHBand="1" w:evenHBand="0" w:firstRowFirstColumn="0" w:firstRowLastColumn="0" w:lastRowFirstColumn="0" w:lastRowLastColumn="0"/>
-        </w:trPr>
-        <w:tc>
-          <w:tcPr>
-            <w:cnfStyle w:val="001000000000" w:firstRow="0" w:lastRow="0" w:firstColumn="1" w:lastColumn="0" w:oddVBand="0" w:evenVBand="0" w:oddHBand="0" w:evenHBand="0" w:firstRowFirstColumn="0" w:firstRowLastColumn="0" w:lastRowFirstColumn="0" w:lastRowLastColumn="0"/>
-            <w:tcW w:w="1675" w:type="dxa"/>
-          </w:tcPr>
-          <w:p>
-            <w:pPr>
-              <w:pStyle w:val="ListParagraph"/>
-              <w:ind w:left="0"/>
-              <w:rPr>
-                <w:sz w:val="32"/>
-                <w:szCs w:val="32"/>
-                <w:lang w:val="en-CA"/>
-              </w:rPr>
-            </w:pPr>
-          </w:p>
-        </w:tc>
-        <w:tc>
-          <w:tcPr>
-            <w:tcW w:w="2681" w:type="dxa"/>
-          </w:tcPr>
-          <w:p>
-            <w:pPr>
-              <w:pStyle w:val="ListParagraph"/>
-              <w:ind w:left="0"/>
-              <w:cnfStyle w:val="000000100000" w:firstRow="0" w:lastRow="0" w:firstColumn="0" w:lastColumn="0" w:oddVBand="0" w:evenVBand="0" w:oddHBand="1" w:evenHBand="0" w:firstRowFirstColumn="0" w:firstRowLastColumn="0" w:lastRowFirstColumn="0" w:lastRowLastColumn="0"/>
-              <w:rPr>
-                <w:sz w:val="32"/>
-                <w:szCs w:val="32"/>
-                <w:lang w:val="en-CA"/>
-              </w:rPr>
-            </w:pPr>
-          </w:p>
-        </w:tc>
-        <w:tc>
-          <w:tcPr>
-            <w:tcW w:w="1843" w:type="dxa"/>
-          </w:tcPr>
-          <w:p>
-            <w:pPr>
-              <w:pStyle w:val="ListParagraph"/>
-              <w:ind w:left="0"/>
-              <w:cnfStyle w:val="000000100000" w:firstRow="0" w:lastRow="0" w:firstColumn="0" w:lastColumn="0" w:oddVBand="0" w:evenVBand="0" w:oddHBand="1" w:evenHBand="0" w:firstRowFirstColumn="0" w:firstRowLastColumn="0" w:lastRowFirstColumn="0" w:lastRowLastColumn="0"/>
-              <w:rPr>
-                <w:sz w:val="32"/>
-                <w:szCs w:val="32"/>
-                <w:lang w:val="en-CA"/>
-              </w:rPr>
-            </w:pPr>
-          </w:p>
-        </w:tc>
-        <w:tc>
-          <w:tcPr>
-            <w:tcW w:w="3686" w:type="dxa"/>
-          </w:tcPr>
-          <w:p>
-            <w:pPr>
-              <w:pStyle w:val="ListParagraph"/>
-              <w:ind w:left="0"/>
-              <w:cnfStyle w:val="000000100000" w:firstRow="0" w:lastRow="0" w:firstColumn="0" w:lastColumn="0" w:oddVBand="0" w:evenVBand="0" w:oddHBand="1" w:evenHBand="0" w:firstRowFirstColumn="0" w:firstRowLastColumn="0" w:lastRowFirstColumn="0" w:lastRowLastColumn="0"/>
-              <w:rPr>
-                <w:sz w:val="32"/>
-                <w:szCs w:val="32"/>
-                <w:lang w:val="en-CA"/>
-              </w:rPr>
-            </w:pPr>
-          </w:p>
-        </w:tc>
-        <w:tc>
-          <w:tcPr>
-            <w:tcW w:w="1455" w:type="dxa"/>
-          </w:tcPr>
-          <w:p>
-            <w:pPr>
-              <w:pStyle w:val="ListParagraph"/>
-              <w:ind w:left="0"/>
-              <w:cnfStyle w:val="000000100000" w:firstRow="0" w:lastRow="0" w:firstColumn="0" w:lastColumn="0" w:oddVBand="0" w:evenVBand="0" w:oddHBand="1" w:evenHBand="0" w:firstRowFirstColumn="0" w:firstRowLastColumn="0" w:lastRowFirstColumn="0" w:lastRowLastColumn="0"/>
-              <w:rPr>
-                <w:sz w:val="32"/>
-                <w:szCs w:val="32"/>
-                <w:lang w:val="en-CA"/>
-              </w:rPr>
-            </w:pPr>
-          </w:p>
-        </w:tc>
-        <w:tc>
-          <w:tcPr>
-            <w:tcW w:w="1134" w:type="dxa"/>
-          </w:tcPr>
-          <w:p>
-            <w:pPr>
-              <w:pStyle w:val="ListParagraph"/>
-              <w:ind w:left="0"/>
-              <w:cnfStyle w:val="000000100000" w:firstRow="0" w:lastRow="0" w:firstColumn="0" w:lastColumn="0" w:oddVBand="0" w:evenVBand="0" w:oddHBand="1" w:evenHBand="0" w:firstRowFirstColumn="0" w:firstRowLastColumn="0" w:lastRowFirstColumn="0" w:lastRowLastColumn="0"/>
-              <w:rPr>
-                <w:sz w:val="32"/>
-                <w:szCs w:val="32"/>
-                <w:lang w:val="en-CA"/>
-              </w:rPr>
-            </w:pPr>
-          </w:p>
-        </w:tc>
-        <w:tc>
-          <w:tcPr>
-            <w:tcW w:w="819" w:type="dxa"/>
-          </w:tcPr>
-          <w:p>
-            <w:pPr>
-              <w:pStyle w:val="ListParagraph"/>
-              <w:ind w:left="0"/>
-              <w:cnfStyle w:val="000000100000" w:firstRow="0" w:lastRow="0" w:firstColumn="0" w:lastColumn="0" w:oddVBand="0" w:evenVBand="0" w:oddHBand="1" w:evenHBand="0" w:firstRowFirstColumn="0" w:firstRowLastColumn="0" w:lastRowFirstColumn="0" w:lastRowLastColumn="0"/>
-              <w:rPr>
-                <w:sz w:val="32"/>
-                <w:szCs w:val="32"/>
-                <w:lang w:val="en-CA"/>
-              </w:rPr>
-            </w:pPr>
-          </w:p>
-        </w:tc>
-        <w:tc>
-          <w:tcPr>
-            <w:tcW w:w="850" w:type="dxa"/>
-          </w:tcPr>
-          <w:p>
-            <w:pPr>
-              <w:pStyle w:val="ListParagraph"/>
-              <w:ind w:left="0"/>
-              <w:cnfStyle w:val="000000100000" w:firstRow="0" w:lastRow="0" w:firstColumn="0" w:lastColumn="0" w:oddVBand="0" w:evenVBand="0" w:oddHBand="1" w:evenHBand="0" w:firstRowFirstColumn="0" w:firstRowLastColumn="0" w:lastRowFirstColumn="0" w:lastRowLastColumn="0"/>
-              <w:rPr>
-                <w:sz w:val="32"/>
-                <w:szCs w:val="32"/>
-                <w:lang w:val="en-CA"/>
-              </w:rPr>
-            </w:pPr>
-          </w:p>
-        </w:tc>
-      </w:tr>
-      <w:tr>
-        <w:tc>
-          <w:tcPr>
-            <w:cnfStyle w:val="001000000000" w:firstRow="0" w:lastRow="0" w:firstColumn="1" w:lastColumn="0" w:oddVBand="0" w:evenVBand="0" w:oddHBand="0" w:evenHBand="0" w:firstRowFirstColumn="0" w:firstRowLastColumn="0" w:lastRowFirstColumn="0" w:lastRowLastColumn="0"/>
-            <w:tcW w:w="1675" w:type="dxa"/>
-          </w:tcPr>
-          <w:p>
-            <w:pPr>
-              <w:pStyle w:val="ListParagraph"/>
-              <w:ind w:left="0"/>
-              <w:rPr>
-                <w:sz w:val="32"/>
-                <w:szCs w:val="32"/>
-                <w:lang w:val="en-CA"/>
-              </w:rPr>
-            </w:pPr>
-          </w:p>
-        </w:tc>
-        <w:tc>
-          <w:tcPr>
-            <w:tcW w:w="2681" w:type="dxa"/>
-          </w:tcPr>
-          <w:p>
-            <w:pPr>
-              <w:pStyle w:val="ListParagraph"/>
-              <w:ind w:left="0"/>
-              <w:cnfStyle w:val="000000000000" w:firstRow="0" w:lastRow="0" w:firstColumn="0" w:lastColumn="0" w:oddVBand="0" w:evenVBand="0" w:oddHBand="0" w:evenHBand="0" w:firstRowFirstColumn="0" w:firstRowLastColumn="0" w:lastRowFirstColumn="0" w:lastRowLastColumn="0"/>
-              <w:rPr>
-                <w:sz w:val="32"/>
-                <w:szCs w:val="32"/>
-                <w:lang w:val="en-CA"/>
-              </w:rPr>
-            </w:pPr>
-          </w:p>
-        </w:tc>
-        <w:tc>
-          <w:tcPr>
-            <w:tcW w:w="1843" w:type="dxa"/>
-          </w:tcPr>
-          <w:p>
-            <w:pPr>
-              <w:pStyle w:val="ListParagraph"/>
-              <w:ind w:left="0"/>
-              <w:cnfStyle w:val="000000000000" w:firstRow="0" w:lastRow="0" w:firstColumn="0" w:lastColumn="0" w:oddVBand="0" w:evenVBand="0" w:oddHBand="0" w:evenHBand="0" w:firstRowFirstColumn="0" w:firstRowLastColumn="0" w:lastRowFirstColumn="0" w:lastRowLastColumn="0"/>
-              <w:rPr>
-                <w:sz w:val="32"/>
-                <w:szCs w:val="32"/>
-                <w:lang w:val="en-CA"/>
-              </w:rPr>
-            </w:pPr>
-          </w:p>
-        </w:tc>
-        <w:tc>
-          <w:tcPr>
-            <w:tcW w:w="3686" w:type="dxa"/>
-          </w:tcPr>
-          <w:p>
-            <w:pPr>
-              <w:pStyle w:val="ListParagraph"/>
-              <w:ind w:left="0"/>
-              <w:cnfStyle w:val="000000000000" w:firstRow="0" w:lastRow="0" w:firstColumn="0" w:lastColumn="0" w:oddVBand="0" w:evenVBand="0" w:oddHBand="0" w:evenHBand="0" w:firstRowFirstColumn="0" w:firstRowLastColumn="0" w:lastRowFirstColumn="0" w:lastRowLastColumn="0"/>
-              <w:rPr>
-                <w:sz w:val="32"/>
-                <w:szCs w:val="32"/>
-                <w:lang w:val="en-CA"/>
-              </w:rPr>
-            </w:pPr>
-          </w:p>
-        </w:tc>
-        <w:tc>
-          <w:tcPr>
-            <w:tcW w:w="1455" w:type="dxa"/>
-          </w:tcPr>
-          <w:p>
-            <w:pPr>
-              <w:pStyle w:val="ListParagraph"/>
-              <w:ind w:left="0"/>
-              <w:cnfStyle w:val="000000000000" w:firstRow="0" w:lastRow="0" w:firstColumn="0" w:lastColumn="0" w:oddVBand="0" w:evenVBand="0" w:oddHBand="0" w:evenHBand="0" w:firstRowFirstColumn="0" w:firstRowLastColumn="0" w:lastRowFirstColumn="0" w:lastRowLastColumn="0"/>
-              <w:rPr>
-                <w:sz w:val="32"/>
-                <w:szCs w:val="32"/>
-                <w:lang w:val="en-CA"/>
-              </w:rPr>
-            </w:pPr>
-          </w:p>
-        </w:tc>
-        <w:tc>
-          <w:tcPr>
-            <w:tcW w:w="1134" w:type="dxa"/>
-          </w:tcPr>
-          <w:p>
-            <w:pPr>
-              <w:pStyle w:val="ListParagraph"/>
-              <w:ind w:left="0"/>
-              <w:cnfStyle w:val="000000000000" w:firstRow="0" w:lastRow="0" w:firstColumn="0" w:lastColumn="0" w:oddVBand="0" w:evenVBand="0" w:oddHBand="0" w:evenHBand="0" w:firstRowFirstColumn="0" w:firstRowLastColumn="0" w:lastRowFirstColumn="0" w:lastRowLastColumn="0"/>
-              <w:rPr>
-                <w:sz w:val="32"/>
-                <w:szCs w:val="32"/>
-                <w:lang w:val="en-CA"/>
-              </w:rPr>
-            </w:pPr>
-          </w:p>
-        </w:tc>
-        <w:tc>
-          <w:tcPr>
-            <w:tcW w:w="819" w:type="dxa"/>
-          </w:tcPr>
-          <w:p>
-            <w:pPr>
-              <w:pStyle w:val="ListParagraph"/>
-              <w:ind w:left="0"/>
-              <w:cnfStyle w:val="000000000000" w:firstRow="0" w:lastRow="0" w:firstColumn="0" w:lastColumn="0" w:oddVBand="0" w:evenVBand="0" w:oddHBand="0" w:evenHBand="0" w:firstRowFirstColumn="0" w:firstRowLastColumn="0" w:lastRowFirstColumn="0" w:lastRowLastColumn="0"/>
-              <w:rPr>
-                <w:sz w:val="32"/>
-                <w:szCs w:val="32"/>
-                <w:lang w:val="en-CA"/>
-              </w:rPr>
-            </w:pPr>
-          </w:p>
-        </w:tc>
-        <w:tc>
-          <w:tcPr>
-            <w:tcW w:w="850" w:type="dxa"/>
-          </w:tcPr>
-          <w:p>
-            <w:pPr>
-              <w:pStyle w:val="ListParagraph"/>
-              <w:ind w:left="0"/>
-              <w:cnfStyle w:val="000000000000" w:firstRow="0" w:lastRow="0" w:firstColumn="0" w:lastColumn="0" w:oddVBand="0" w:evenVBand="0" w:oddHBand="0" w:evenHBand="0" w:firstRowFirstColumn="0" w:firstRowLastColumn="0" w:lastRowFirstColumn="0" w:lastRowLastColumn="0"/>
-              <w:rPr>
-                <w:sz w:val="32"/>
-                <w:szCs w:val="32"/>
-                <w:lang w:val="en-CA"/>
-              </w:rPr>
-            </w:pPr>
-          </w:p>
-        </w:tc>
-      </w:tr>
-      <w:tr>
-        <w:trPr>
-          <w:cnfStyle w:val="000000100000" w:firstRow="0" w:lastRow="0" w:firstColumn="0" w:lastColumn="0" w:oddVBand="0" w:evenVBand="0" w:oddHBand="1" w:evenHBand="0" w:firstRowFirstColumn="0" w:firstRowLastColumn="0" w:lastRowFirstColumn="0" w:lastRowLastColumn="0"/>
-        </w:trPr>
-        <w:tc>
-          <w:tcPr>
-            <w:cnfStyle w:val="001000000000" w:firstRow="0" w:lastRow="0" w:firstColumn="1" w:lastColumn="0" w:oddVBand="0" w:evenVBand="0" w:oddHBand="0" w:evenHBand="0" w:firstRowFirstColumn="0" w:firstRowLastColumn="0" w:lastRowFirstColumn="0" w:lastRowLastColumn="0"/>
-            <w:tcW w:w="1675" w:type="dxa"/>
-          </w:tcPr>
-          <w:p>
-            <w:pPr>
-              <w:pStyle w:val="ListParagraph"/>
-              <w:ind w:left="0"/>
-              <w:rPr>
-                <w:sz w:val="32"/>
-                <w:szCs w:val="32"/>
-                <w:lang w:val="en-CA"/>
-              </w:rPr>
-            </w:pPr>
-          </w:p>
-        </w:tc>
-        <w:tc>
-          <w:tcPr>
-            <w:tcW w:w="2681" w:type="dxa"/>
-          </w:tcPr>
-          <w:p>
-            <w:pPr>
-              <w:pStyle w:val="ListParagraph"/>
-              <w:ind w:left="0"/>
-              <w:cnfStyle w:val="000000100000" w:firstRow="0" w:lastRow="0" w:firstColumn="0" w:lastColumn="0" w:oddVBand="0" w:evenVBand="0" w:oddHBand="1" w:evenHBand="0" w:firstRowFirstColumn="0" w:firstRowLastColumn="0" w:lastRowFirstColumn="0" w:lastRowLastColumn="0"/>
-              <w:rPr>
-                <w:sz w:val="32"/>
-                <w:szCs w:val="32"/>
-                <w:lang w:val="en-CA"/>
-              </w:rPr>
-            </w:pPr>
-          </w:p>
-        </w:tc>
-        <w:tc>
-          <w:tcPr>
-            <w:tcW w:w="1843" w:type="dxa"/>
-          </w:tcPr>
-          <w:p>
-            <w:pPr>
-              <w:pStyle w:val="ListParagraph"/>
-              <w:ind w:left="0"/>
-              <w:cnfStyle w:val="000000100000" w:firstRow="0" w:lastRow="0" w:firstColumn="0" w:lastColumn="0" w:oddVBand="0" w:evenVBand="0" w:oddHBand="1" w:evenHBand="0" w:firstRowFirstColumn="0" w:firstRowLastColumn="0" w:lastRowFirstColumn="0" w:lastRowLastColumn="0"/>
-              <w:rPr>
-                <w:sz w:val="32"/>
-                <w:szCs w:val="32"/>
-                <w:lang w:val="en-CA"/>
-              </w:rPr>
-            </w:pPr>
-          </w:p>
-        </w:tc>
-        <w:tc>
-          <w:tcPr>
-            <w:tcW w:w="3686" w:type="dxa"/>
-          </w:tcPr>
-          <w:p>
-            <w:pPr>
-              <w:pStyle w:val="ListParagraph"/>
-              <w:ind w:left="0"/>
-              <w:cnfStyle w:val="000000100000" w:firstRow="0" w:lastRow="0" w:firstColumn="0" w:lastColumn="0" w:oddVBand="0" w:evenVBand="0" w:oddHBand="1" w:evenHBand="0" w:firstRowFirstColumn="0" w:firstRowLastColumn="0" w:lastRowFirstColumn="0" w:lastRowLastColumn="0"/>
-              <w:rPr>
-                <w:sz w:val="32"/>
-                <w:szCs w:val="32"/>
-                <w:lang w:val="en-CA"/>
-              </w:rPr>
-            </w:pPr>
-          </w:p>
-        </w:tc>
-        <w:tc>
-          <w:tcPr>
-            <w:tcW w:w="1455" w:type="dxa"/>
-          </w:tcPr>
-          <w:p>
-            <w:pPr>
-              <w:pStyle w:val="ListParagraph"/>
-              <w:ind w:left="0"/>
-              <w:cnfStyle w:val="000000100000" w:firstRow="0" w:lastRow="0" w:firstColumn="0" w:lastColumn="0" w:oddVBand="0" w:evenVBand="0" w:oddHBand="1" w:evenHBand="0" w:firstRowFirstColumn="0" w:firstRowLastColumn="0" w:lastRowFirstColumn="0" w:lastRowLastColumn="0"/>
-              <w:rPr>
-                <w:sz w:val="32"/>
-                <w:szCs w:val="32"/>
-                <w:lang w:val="en-CA"/>
-              </w:rPr>
-            </w:pPr>
-          </w:p>
-        </w:tc>
-        <w:tc>
-          <w:tcPr>
-            <w:tcW w:w="1134" w:type="dxa"/>
-          </w:tcPr>
-          <w:p>
-            <w:pPr>
-              <w:pStyle w:val="ListParagraph"/>
-              <w:ind w:left="0"/>
-              <w:cnfStyle w:val="000000100000" w:firstRow="0" w:lastRow="0" w:firstColumn="0" w:lastColumn="0" w:oddVBand="0" w:evenVBand="0" w:oddHBand="1" w:evenHBand="0" w:firstRowFirstColumn="0" w:firstRowLastColumn="0" w:lastRowFirstColumn="0" w:lastRowLastColumn="0"/>
-              <w:rPr>
-                <w:sz w:val="32"/>
-                <w:szCs w:val="32"/>
-                <w:lang w:val="en-CA"/>
-              </w:rPr>
-            </w:pPr>
-          </w:p>
-        </w:tc>
-        <w:tc>
-          <w:tcPr>
-            <w:tcW w:w="819" w:type="dxa"/>
-          </w:tcPr>
-          <w:p>
-            <w:pPr>
-              <w:pStyle w:val="ListParagraph"/>
-              <w:ind w:left="0"/>
-              <w:cnfStyle w:val="000000100000" w:firstRow="0" w:lastRow="0" w:firstColumn="0" w:lastColumn="0" w:oddVBand="0" w:evenVBand="0" w:oddHBand="1" w:evenHBand="0" w:firstRowFirstColumn="0" w:firstRowLastColumn="0" w:lastRowFirstColumn="0" w:lastRowLastColumn="0"/>
-              <w:rPr>
-                <w:sz w:val="32"/>
-                <w:szCs w:val="32"/>
-                <w:lang w:val="en-CA"/>
-              </w:rPr>
-            </w:pPr>
-          </w:p>
-        </w:tc>
-        <w:tc>
-          <w:tcPr>
-            <w:tcW w:w="850" w:type="dxa"/>
-          </w:tcPr>
-          <w:p>
-            <w:pPr>
-              <w:pStyle w:val="ListParagraph"/>
-              <w:ind w:left="0"/>
-              <w:cnfStyle w:val="000000100000" w:firstRow="0" w:lastRow="0" w:firstColumn="0" w:lastColumn="0" w:oddVBand="0" w:evenVBand="0" w:oddHBand="1" w:evenHBand="0" w:firstRowFirstColumn="0" w:firstRowLastColumn="0" w:lastRowFirstColumn="0" w:lastRowLastColumn="0"/>
-              <w:rPr>
-                <w:sz w:val="32"/>
-                <w:szCs w:val="32"/>
-                <w:lang w:val="en-CA"/>
-              </w:rPr>
-            </w:pPr>
-          </w:p>
-        </w:tc>
-      </w:tr>
-      <w:tr>
-        <w:tc>
-          <w:tcPr>
-            <w:cnfStyle w:val="001000000000" w:firstRow="0" w:lastRow="0" w:firstColumn="1" w:lastColumn="0" w:oddVBand="0" w:evenVBand="0" w:oddHBand="0" w:evenHBand="0" w:firstRowFirstColumn="0" w:firstRowLastColumn="0" w:lastRowFirstColumn="0" w:lastRowLastColumn="0"/>
-            <w:tcW w:w="1675" w:type="dxa"/>
-          </w:tcPr>
-          <w:p>
-            <w:pPr>
-              <w:pStyle w:val="ListParagraph"/>
-              <w:ind w:left="0"/>
-              <w:rPr>
-                <w:sz w:val="32"/>
-                <w:szCs w:val="32"/>
-                <w:lang w:val="en-CA"/>
-              </w:rPr>
-            </w:pPr>
-          </w:p>
-        </w:tc>
-        <w:tc>
-          <w:tcPr>
-            <w:tcW w:w="2681" w:type="dxa"/>
-          </w:tcPr>
-          <w:p>
-            <w:pPr>
-              <w:pStyle w:val="ListParagraph"/>
-              <w:ind w:left="0"/>
-              <w:cnfStyle w:val="000000000000" w:firstRow="0" w:lastRow="0" w:firstColumn="0" w:lastColumn="0" w:oddVBand="0" w:evenVBand="0" w:oddHBand="0" w:evenHBand="0" w:firstRowFirstColumn="0" w:firstRowLastColumn="0" w:lastRowFirstColumn="0" w:lastRowLastColumn="0"/>
-              <w:rPr>
-                <w:sz w:val="32"/>
-                <w:szCs w:val="32"/>
-                <w:lang w:val="en-CA"/>
-              </w:rPr>
-            </w:pPr>
-          </w:p>
-        </w:tc>
-        <w:tc>
-          <w:tcPr>
-            <w:tcW w:w="1843" w:type="dxa"/>
-          </w:tcPr>
-          <w:p>
-            <w:pPr>
-              <w:pStyle w:val="ListParagraph"/>
-              <w:ind w:left="0"/>
-              <w:cnfStyle w:val="000000000000" w:firstRow="0" w:lastRow="0" w:firstColumn="0" w:lastColumn="0" w:oddVBand="0" w:evenVBand="0" w:oddHBand="0" w:evenHBand="0" w:firstRowFirstColumn="0" w:firstRowLastColumn="0" w:lastRowFirstColumn="0" w:lastRowLastColumn="0"/>
-              <w:rPr>
-                <w:sz w:val="32"/>
-                <w:szCs w:val="32"/>
-                <w:lang w:val="en-CA"/>
-              </w:rPr>
-            </w:pPr>
-          </w:p>
-        </w:tc>
-        <w:tc>
-          <w:tcPr>
-            <w:tcW w:w="3686" w:type="dxa"/>
-          </w:tcPr>
-          <w:p>
-            <w:pPr>
-              <w:pStyle w:val="ListParagraph"/>
-              <w:ind w:left="0"/>
-              <w:cnfStyle w:val="000000000000" w:firstRow="0" w:lastRow="0" w:firstColumn="0" w:lastColumn="0" w:oddVBand="0" w:evenVBand="0" w:oddHBand="0" w:evenHBand="0" w:firstRowFirstColumn="0" w:firstRowLastColumn="0" w:lastRowFirstColumn="0" w:lastRowLastColumn="0"/>
-              <w:rPr>
-                <w:sz w:val="32"/>
-                <w:szCs w:val="32"/>
-                <w:lang w:val="en-CA"/>
-              </w:rPr>
-            </w:pPr>
-          </w:p>
-        </w:tc>
-        <w:tc>
-          <w:tcPr>
-            <w:tcW w:w="1455" w:type="dxa"/>
-          </w:tcPr>
-          <w:p>
-            <w:pPr>
-              <w:pStyle w:val="ListParagraph"/>
-              <w:ind w:left="0"/>
-              <w:cnfStyle w:val="000000000000" w:firstRow="0" w:lastRow="0" w:firstColumn="0" w:lastColumn="0" w:oddVBand="0" w:evenVBand="0" w:oddHBand="0" w:evenHBand="0" w:firstRowFirstColumn="0" w:firstRowLastColumn="0" w:lastRowFirstColumn="0" w:lastRowLastColumn="0"/>
-              <w:rPr>
-                <w:sz w:val="32"/>
-                <w:szCs w:val="32"/>
-                <w:lang w:val="en-CA"/>
-              </w:rPr>
-            </w:pPr>
-          </w:p>
-        </w:tc>
-        <w:tc>
-          <w:tcPr>
-            <w:tcW w:w="1134" w:type="dxa"/>
-          </w:tcPr>
-          <w:p>
-            <w:pPr>
-              <w:pStyle w:val="ListParagraph"/>
-              <w:ind w:left="0"/>
-              <w:cnfStyle w:val="000000000000" w:firstRow="0" w:lastRow="0" w:firstColumn="0" w:lastColumn="0" w:oddVBand="0" w:evenVBand="0" w:oddHBand="0" w:evenHBand="0" w:firstRowFirstColumn="0" w:firstRowLastColumn="0" w:lastRowFirstColumn="0" w:lastRowLastColumn="0"/>
-              <w:rPr>
-                <w:sz w:val="32"/>
-                <w:szCs w:val="32"/>
-                <w:lang w:val="en-CA"/>
-              </w:rPr>
-            </w:pPr>
-          </w:p>
-        </w:tc>
-        <w:tc>
-          <w:tcPr>
-            <w:tcW w:w="819" w:type="dxa"/>
-          </w:tcPr>
-          <w:p>
-            <w:pPr>
-              <w:pStyle w:val="ListParagraph"/>
-              <w:ind w:left="0"/>
-              <w:cnfStyle w:val="000000000000" w:firstRow="0" w:lastRow="0" w:firstColumn="0" w:lastColumn="0" w:oddVBand="0" w:evenVBand="0" w:oddHBand="0" w:evenHBand="0" w:firstRowFirstColumn="0" w:firstRowLastColumn="0" w:lastRowFirstColumn="0" w:lastRowLastColumn="0"/>
-              <w:rPr>
-                <w:sz w:val="32"/>
-                <w:szCs w:val="32"/>
-                <w:lang w:val="en-CA"/>
-              </w:rPr>
-            </w:pPr>
-          </w:p>
-        </w:tc>
-        <w:tc>
-          <w:tcPr>
-            <w:tcW w:w="850" w:type="dxa"/>
-          </w:tcPr>
-          <w:p>
-            <w:pPr>
-              <w:pStyle w:val="ListParagraph"/>
-              <w:ind w:left="0"/>
-              <w:cnfStyle w:val="000000000000" w:firstRow="0" w:lastRow="0" w:firstColumn="0" w:lastColumn="0" w:oddVBand="0" w:evenVBand="0" w:oddHBand="0" w:evenHBand="0" w:firstRowFirstColumn="0" w:firstRowLastColumn="0" w:lastRowFirstColumn="0" w:lastRowLastColumn="0"/>
-              <w:rPr>
-                <w:sz w:val="32"/>
-                <w:szCs w:val="32"/>
-                <w:lang w:val="en-CA"/>
-              </w:rPr>
-            </w:pPr>
-          </w:p>
-        </w:tc>
-      </w:tr>
     </w:tbl>
-    <w:p>
-      <w:pPr>
-        <w:pStyle w:val="ListParagraph"/>
-        <w:ind w:left="360"/>
-        <w:rPr>
-          <w:sz w:val="32"/>
-          <w:szCs w:val="32"/>
-          <w:lang w:val="en-CA"/>
-        </w:rPr>
-      </w:pPr>
-    </w:p>
-    <w:p>
-      <w:pPr>
-        <w:jc w:val="center"/>
-        <w:rPr>
-          <w:sz w:val="32"/>
-          <w:szCs w:val="32"/>
-          <w:lang w:val="en-CA"/>
-        </w:rPr>
-      </w:pPr>
-    </w:p>
     <w:p>
       <w:pPr>
         <w:jc w:val="center"/>
@@ -8205,31 +6913,6 @@
 </file>
 
 <file path=customXml/item1.xml><?xml version="1.0" encoding="utf-8"?>
-<p:properties xmlns:p="http://schemas.microsoft.com/office/2006/metadata/properties" xmlns:xsi="http://www.w3.org/2001/XMLSchema-instance" xmlns:pc="http://schemas.microsoft.com/office/infopath/2007/PartnerControls">
-  <documentManagement>
-    <lcf76f155ced4ddcb4097134ff3c332f xmlns="8a201dae-4478-45fd-a17f-daf0e637e5c2">
-      <Terms xmlns="http://schemas.microsoft.com/office/infopath/2007/PartnerControls"/>
-    </lcf76f155ced4ddcb4097134ff3c332f>
-    <TaxCatchAll xmlns="01935335-2d89-434a-b922-0b455ac8e18f" xsi:nil="true"/>
-    <ReferenceId xmlns="8a201dae-4478-45fd-a17f-daf0e637e5c2" xsi:nil="true"/>
-  </documentManagement>
-</p:properties>
-</file>
-
-<file path=customXml/item2.xml><?xml version="1.0" encoding="utf-8"?>
-<b:Sources xmlns:b="http://schemas.openxmlformats.org/officeDocument/2006/bibliography" xmlns="http://schemas.openxmlformats.org/officeDocument/2006/bibliography" SelectedStyle="\APASixthEditionOfficeOnline.xsl" StyleName="APA" Version="6"/>
-</file>
-
-<file path=customXml/item3.xml><?xml version="1.0" encoding="utf-8"?>
-<?mso-contentType ?>
-<FormTemplates xmlns="http://schemas.microsoft.com/sharepoint/v3/contenttype/forms">
-  <Display>DocumentLibraryForm</Display>
-  <Edit>DocumentLibraryForm</Edit>
-  <New>DocumentLibraryForm</New>
-</FormTemplates>
-</file>
-
-<file path=customXml/item4.xml><?xml version="1.0" encoding="utf-8"?>
 <ct:contentTypeSchema xmlns:ct="http://schemas.microsoft.com/office/2006/metadata/contentType" xmlns:ma="http://schemas.microsoft.com/office/2006/metadata/properties/metaAttributes" ct:_="" ma:_="" ma:contentTypeName="Document" ma:contentTypeID="0x010100E05D87BEE9FDF24D8F92286FDF236CE7" ma:contentTypeVersion="11" ma:contentTypeDescription="Create a new document." ma:contentTypeScope="" ma:versionID="ddb8aa22c49b619902bf0f0a560f3989">
   <xsd:schema xmlns:xsd="http://www.w3.org/2001/XMLSchema" xmlns:xs="http://www.w3.org/2001/XMLSchema" xmlns:p="http://schemas.microsoft.com/office/2006/metadata/properties" xmlns:ns2="8a201dae-4478-45fd-a17f-daf0e637e5c2" xmlns:ns3="01935335-2d89-434a-b922-0b455ac8e18f" targetNamespace="http://schemas.microsoft.com/office/2006/metadata/properties" ma:root="true" ma:fieldsID="64d0250b7766851574ed7d83a17360a7" ns2:_="" ns3:_="">
     <xsd:import namespace="8a201dae-4478-45fd-a17f-daf0e637e5c2"/>
@@ -8424,34 +7107,32 @@
 </ct:contentTypeSchema>
 </file>
 
-<file path=customXml/itemProps1.xml><?xml version="1.0" encoding="utf-8"?>
-<ds:datastoreItem xmlns:ds="http://schemas.openxmlformats.org/officeDocument/2006/customXml" ds:itemID="{2DC1B65D-0EBE-44BD-BC09-FB51432920AB}">
-  <ds:schemaRefs>
-    <ds:schemaRef ds:uri="http://schemas.microsoft.com/office/2006/metadata/properties"/>
-    <ds:schemaRef ds:uri="http://schemas.microsoft.com/office/infopath/2007/PartnerControls"/>
-    <ds:schemaRef ds:uri="8a201dae-4478-45fd-a17f-daf0e637e5c2"/>
-    <ds:schemaRef ds:uri="01935335-2d89-434a-b922-0b455ac8e18f"/>
-  </ds:schemaRefs>
-</ds:datastoreItem>
+<file path=customXml/item2.xml><?xml version="1.0" encoding="utf-8"?>
+<?mso-contentType ?>
+<FormTemplates xmlns="http://schemas.microsoft.com/sharepoint/v3/contenttype/forms">
+  <Display>DocumentLibraryForm</Display>
+  <Edit>DocumentLibraryForm</Edit>
+  <New>DocumentLibraryForm</New>
+</FormTemplates>
 </file>
 
-<file path=customXml/itemProps2.xml><?xml version="1.0" encoding="utf-8"?>
-<ds:datastoreItem xmlns:ds="http://schemas.openxmlformats.org/officeDocument/2006/customXml" ds:itemID="{76A1A157-7842-4E54-A22D-8DC977DDFEA4}">
-  <ds:schemaRefs>
-    <ds:schemaRef ds:uri="http://schemas.openxmlformats.org/officeDocument/2006/bibliography"/>
-  </ds:schemaRefs>
-</ds:datastoreItem>
+<file path=customXml/item3.xml><?xml version="1.0" encoding="utf-8"?>
+<b:Sources xmlns:b="http://schemas.openxmlformats.org/officeDocument/2006/bibliography" xmlns="http://schemas.openxmlformats.org/officeDocument/2006/bibliography" SelectedStyle="\APASixthEditionOfficeOnline.xsl" StyleName="APA" Version="6"/>
 </file>
 
-<file path=customXml/itemProps3.xml><?xml version="1.0" encoding="utf-8"?>
-<ds:datastoreItem xmlns:ds="http://schemas.openxmlformats.org/officeDocument/2006/customXml" ds:itemID="{6F45CCC9-B4C8-44FA-BAEA-6DFA33174527}">
-  <ds:schemaRefs>
-    <ds:schemaRef ds:uri="http://schemas.microsoft.com/sharepoint/v3/contenttype/forms"/>
-  </ds:schemaRefs>
-</ds:datastoreItem>
+<file path=customXml/item4.xml><?xml version="1.0" encoding="utf-8"?>
+<p:properties xmlns:p="http://schemas.microsoft.com/office/2006/metadata/properties" xmlns:xsi="http://www.w3.org/2001/XMLSchema-instance" xmlns:pc="http://schemas.microsoft.com/office/infopath/2007/PartnerControls">
+  <documentManagement>
+    <lcf76f155ced4ddcb4097134ff3c332f xmlns="8a201dae-4478-45fd-a17f-daf0e637e5c2">
+      <Terms xmlns="http://schemas.microsoft.com/office/infopath/2007/PartnerControls"/>
+    </lcf76f155ced4ddcb4097134ff3c332f>
+    <TaxCatchAll xmlns="01935335-2d89-434a-b922-0b455ac8e18f" xsi:nil="true"/>
+    <ReferenceId xmlns="8a201dae-4478-45fd-a17f-daf0e637e5c2" xsi:nil="true"/>
+  </documentManagement>
+</p:properties>
 </file>
 
-<file path=customXml/itemProps4.xml><?xml version="1.0" encoding="utf-8"?>
+<file path=customXml/itemProps1.xml><?xml version="1.0" encoding="utf-8"?>
 <ds:datastoreItem xmlns:ds="http://schemas.openxmlformats.org/officeDocument/2006/customXml" ds:itemID="{CD6C7AA6-BF23-4317-B7A4-6E8630D0E737}">
   <ds:schemaRefs>
     <ds:schemaRef ds:uri="http://schemas.microsoft.com/office/2006/metadata/contentType"/>
@@ -8468,4 +7149,31 @@
     <ds:schemaRef ds:uri="http://schemas.microsoft.com/internal/obd"/>
   </ds:schemaRefs>
 </ds:datastoreItem>
+</file>
+
+<file path=customXml/itemProps2.xml><?xml version="1.0" encoding="utf-8"?>
+<ds:datastoreItem xmlns:ds="http://schemas.openxmlformats.org/officeDocument/2006/customXml" ds:itemID="{6F45CCC9-B4C8-44FA-BAEA-6DFA33174527}">
+  <ds:schemaRefs>
+    <ds:schemaRef ds:uri="http://schemas.microsoft.com/sharepoint/v3/contenttype/forms"/>
+  </ds:schemaRefs>
+</ds:datastoreItem>
+</file>
+
+<file path=customXml/itemProps3.xml><?xml version="1.0" encoding="utf-8"?>
+<ds:datastoreItem xmlns:ds="http://schemas.openxmlformats.org/officeDocument/2006/customXml" ds:itemID="{76A1A157-7842-4E54-A22D-8DC977DDFEA4}">
+  <ds:schemaRefs>
+    <ds:schemaRef ds:uri="http://schemas.openxmlformats.org/officeDocument/2006/bibliography"/>
+  </ds:schemaRefs>
+</ds:datastoreItem>
+</file>
+
+<file path=customXml/itemProps4.xml><?xml version="1.0" encoding="utf-8"?>
+<ds:datastoreItem xmlns:ds="http://schemas.openxmlformats.org/officeDocument/2006/customXml" ds:itemID="{2DC1B65D-0EBE-44BD-BC09-FB51432920AB}">
+  <ds:schemaRefs>
+    <ds:schemaRef ds:uri="http://schemas.microsoft.com/office/2006/metadata/properties"/>
+    <ds:schemaRef ds:uri="http://schemas.microsoft.com/office/infopath/2007/PartnerControls"/>
+    <ds:schemaRef ds:uri="8a201dae-4478-45fd-a17f-daf0e637e5c2"/>
+    <ds:schemaRef ds:uri="01935335-2d89-434a-b922-0b455ac8e18f"/>
+  </ds:schemaRefs>
+</ds:datastoreItem>
 </file>
</xml_diff>